<commit_message>
Refactor User model in the accounts app;
</commit_message>
<xml_diff>
--- a/Petstagram-Summary.DOCX
+++ b/Petstagram-Summary.DOCX
@@ -30,8 +30,16 @@
         <w:rPr>
           <w:szCs w:val="40"/>
         </w:rPr>
-        <w:t xml:space="preserve"> Petstagram</w:t>
-      </w:r>
+        <w:t xml:space="preserve"> </w:t>
+      </w:r>
+      <w:proofErr w:type="spellStart"/>
+      <w:r>
+        <w:rPr>
+          <w:szCs w:val="40"/>
+        </w:rPr>
+        <w:t>Petstagram</w:t>
+      </w:r>
+      <w:proofErr w:type="spellEnd"/>
     </w:p>
     <w:p>
       <w:pPr>
@@ -46,7 +54,25 @@
           <w:b/>
           <w:bCs/>
         </w:rPr>
-        <w:t>"Petstagram"</w:t>
+        <w:t>"</w:t>
+      </w:r>
+      <w:proofErr w:type="spellStart"/>
+      <w:r>
+        <w:rPr>
+          <w:rFonts w:ascii="Consolas" w:hAnsi="Consolas"/>
+          <w:b/>
+          <w:bCs/>
+        </w:rPr>
+        <w:t>Petstagram</w:t>
+      </w:r>
+      <w:proofErr w:type="spellEnd"/>
+      <w:r>
+        <w:rPr>
+          <w:rFonts w:ascii="Consolas" w:hAnsi="Consolas"/>
+          <w:b/>
+          <w:bCs/>
+        </w:rPr>
+        <w:t>"</w:t>
       </w:r>
       <w:r>
         <w:t xml:space="preserve"> throughout this course. The project will cover the following </w:t>
@@ -193,7 +219,7 @@
             <w:bCs/>
             <w:color w:val="ED7D31" w:themeColor="accent2"/>
           </w:rPr>
-          <w:t>Dashboard Page</w:t>
+          <w:t>Home Page/Petstagram</w:t>
         </w:r>
       </w:hyperlink>
       <w:r>
@@ -226,7 +252,7 @@
           <w:color w:val="auto"/>
           <w:u w:val="none"/>
         </w:rPr>
-        <w:t>: -</w:t>
+        <w:t>:</w:t>
       </w:r>
       <w:r>
         <w:rPr>
@@ -339,25 +365,21 @@
           <w:rPr>
             <w:rStyle w:val="Hyperlink"/>
           </w:rPr>
-          <w:t>http://127.0.0.1:8000/user/</w:t>
-        </w:r>
-        <w:r>
-          <w:rPr>
-            <w:rStyle w:val="Hyperlink"/>
-          </w:rPr>
-          <w:t>login</w:t>
-        </w:r>
-        <w:r>
-          <w:rPr>
-            <w:rStyle w:val="Hyperlink"/>
-          </w:rPr>
-          <w:t>/</w:t>
+          <w:t>http://127.0.0.1:8000/user/login/</w:t>
         </w:r>
       </w:hyperlink>
     </w:p>
     <w:p>
       <w:r>
-        <w:t>Idea: Login and Register can be on the same page with the same templates as on the softuni site.</w:t>
+        <w:t xml:space="preserve">Idea: Login and Register can be on the same page with the same templates as on the </w:t>
+      </w:r>
+      <w:proofErr w:type="spellStart"/>
+      <w:r>
+        <w:t>softuni</w:t>
+      </w:r>
+      <w:proofErr w:type="spellEnd"/>
+      <w:r>
+        <w:t xml:space="preserve"> site.</w:t>
       </w:r>
     </w:p>
     <w:p>
@@ -421,19 +443,7 @@
           <w:rPr>
             <w:rStyle w:val="Hyperlink"/>
           </w:rPr>
-          <w:t>http://127.0.0.1:8000/users/profile/</w:t>
-        </w:r>
-        <w:r>
-          <w:rPr>
-            <w:rStyle w:val="Hyperlink"/>
-          </w:rPr>
-          <w:t>&lt;str:username&gt;</w:t>
-        </w:r>
-        <w:r>
-          <w:rPr>
-            <w:rStyle w:val="Hyperlink"/>
-          </w:rPr>
-          <w:t>/edit/</w:t>
+          <w:t>http://127.0.0.1:8000/users/profile/&lt;str:username&gt;/edit/</w:t>
         </w:r>
       </w:hyperlink>
       <w:r>
@@ -456,19 +466,7 @@
           <w:rPr>
             <w:rStyle w:val="Hyperlink"/>
           </w:rPr>
-          <w:t>http://127.0.0.1:8000/users/profile/</w:t>
-        </w:r>
-        <w:r>
-          <w:rPr>
-            <w:rStyle w:val="Hyperlink"/>
-          </w:rPr>
-          <w:t>&lt;str:username&gt;</w:t>
-        </w:r>
-        <w:r>
-          <w:rPr>
-            <w:rStyle w:val="Hyperlink"/>
-          </w:rPr>
-          <w:t>/delete/</w:t>
+          <w:t>http://127.0.0.1:8000/users/profile/&lt;str:username&gt;/delete/</w:t>
         </w:r>
       </w:hyperlink>
     </w:p>
@@ -835,11 +833,16 @@
       <w:r>
         <w:t xml:space="preserve">Password – </w:t>
       </w:r>
+      <w:proofErr w:type="spellStart"/>
       <w:r>
         <w:t>re</w:t>
       </w:r>
       <w:r>
-        <w:t>user form Django user</w:t>
+        <w:t>user</w:t>
+      </w:r>
+      <w:proofErr w:type="spellEnd"/>
+      <w:r>
+        <w:t xml:space="preserve"> form Django user</w:t>
       </w:r>
       <w:r>
         <w:t xml:space="preserve">, cannot be </w:t>
@@ -847,8 +850,13 @@
       <w:r>
         <w:t xml:space="preserve">edited once </w:t>
       </w:r>
-      <w:r>
-        <w:t>registered; validation?</w:t>
+      <w:proofErr w:type="gramStart"/>
+      <w:r>
+        <w:t>registered;</w:t>
+      </w:r>
+      <w:proofErr w:type="gramEnd"/>
+      <w:r>
+        <w:t xml:space="preserve"> validation?</w:t>
       </w:r>
     </w:p>
     <w:p>
@@ -933,8 +941,19 @@
       <w:r>
         <w:t xml:space="preserve">Email Address – </w:t>
       </w:r>
-      <w:r>
-        <w:t>EmailField, validation?? See what is needed</w:t>
+      <w:proofErr w:type="spellStart"/>
+      <w:r>
+        <w:t>EmailField</w:t>
+      </w:r>
+      <w:proofErr w:type="spellEnd"/>
+      <w:r>
+        <w:t xml:space="preserve">, </w:t>
+      </w:r>
+      <w:r>
+        <w:t xml:space="preserve">additional </w:t>
+      </w:r>
+      <w:r>
+        <w:t>validation??</w:t>
       </w:r>
     </w:p>
     <w:p>
@@ -997,8 +1016,17 @@
           <w:b/>
           <w:bCs/>
         </w:rPr>
-        <w:t>mail Adress</w:t>
-      </w:r>
+        <w:t xml:space="preserve">mail </w:t>
+      </w:r>
+      <w:proofErr w:type="spellStart"/>
+      <w:r>
+        <w:rPr>
+          <w:b/>
+          <w:bCs/>
+        </w:rPr>
+        <w:t>Adress</w:t>
+      </w:r>
+      <w:proofErr w:type="spellEnd"/>
       <w:r>
         <w:rPr>
           <w:b/>
@@ -1017,7 +1045,13 @@
         <w:t>Note</w:t>
       </w:r>
       <w:r>
-        <w:t>: the user can register with the information provided above</w:t>
+        <w:t xml:space="preserve">: the user </w:t>
+      </w:r>
+      <w:r>
+        <w:t>must</w:t>
+      </w:r>
+      <w:r>
+        <w:t xml:space="preserve"> register with the information provided above</w:t>
       </w:r>
     </w:p>
     <w:p>
@@ -1047,8 +1081,13 @@
       <w:r>
         <w:t xml:space="preserve"> </w:t>
       </w:r>
-      <w:r>
-        <w:t>CharField, min</w:t>
+      <w:proofErr w:type="spellStart"/>
+      <w:r>
+        <w:t>CharField</w:t>
+      </w:r>
+      <w:proofErr w:type="spellEnd"/>
+      <w:r>
+        <w:t>, min</w:t>
       </w:r>
       <w:r>
         <w:t xml:space="preserve"> 2 chars, max - 30 chars, should consist only of letters.</w:t>
@@ -1145,8 +1184,13 @@
       <w:r>
         <w:t xml:space="preserve">ame - </w:t>
       </w:r>
-      <w:r>
-        <w:t>CharField, min 2 chars, max - 30 chars, should consist only of letters.</w:t>
+      <w:proofErr w:type="spellStart"/>
+      <w:r>
+        <w:t>CharField</w:t>
+      </w:r>
+      <w:proofErr w:type="spellEnd"/>
+      <w:r>
+        <w:t>, min 2 chars, max - 30 chars, should consist only of letters.</w:t>
       </w:r>
     </w:p>
     <w:p>
@@ -1264,8 +1308,13 @@
       <w:r>
         <w:t xml:space="preserve"> </w:t>
       </w:r>
-      <w:r>
-        <w:t xml:space="preserve">URLField, </w:t>
+      <w:proofErr w:type="spellStart"/>
+      <w:r>
+        <w:t>URLField</w:t>
+      </w:r>
+      <w:proofErr w:type="spellEnd"/>
+      <w:r>
+        <w:t xml:space="preserve">, </w:t>
       </w:r>
       <w:r>
         <w:t>the user can link their picture using a URL.</w:t>
@@ -1342,8 +1391,13 @@
       <w:r>
         <w:t xml:space="preserve"> </w:t>
       </w:r>
-      <w:r>
-        <w:t xml:space="preserve">ChoiceField, </w:t>
+      <w:proofErr w:type="spellStart"/>
+      <w:r>
+        <w:t>ChoiceField</w:t>
+      </w:r>
+      <w:proofErr w:type="spellEnd"/>
+      <w:r>
+        <w:t xml:space="preserve">, </w:t>
       </w:r>
       <w:r>
         <w:t>the user can choose one of the following: "Male", "Female", and "Do not show".</w:t>
@@ -1436,8 +1490,13 @@
       <w:r>
         <w:t xml:space="preserve"> </w:t>
       </w:r>
-      <w:r>
-        <w:t xml:space="preserve">CharField, </w:t>
+      <w:proofErr w:type="spellStart"/>
+      <w:r>
+        <w:t>CharField</w:t>
+      </w:r>
+      <w:proofErr w:type="spellEnd"/>
+      <w:r>
+        <w:t xml:space="preserve">, </w:t>
       </w:r>
       <w:r>
         <w:t xml:space="preserve">max 30 characters. All pets' names should be unique </w:t>
@@ -1548,8 +1607,13 @@
       <w:r>
         <w:t xml:space="preserve"> </w:t>
       </w:r>
-      <w:r>
-        <w:t xml:space="preserve">DateField, </w:t>
+      <w:proofErr w:type="spellStart"/>
+      <w:r>
+        <w:t>DateField</w:t>
+      </w:r>
+      <w:proofErr w:type="spellEnd"/>
+      <w:r>
+        <w:t xml:space="preserve">, </w:t>
       </w:r>
       <w:r>
         <w:t>pet's day, month, and year of birth.</w:t>
@@ -1628,7 +1692,15 @@
         <w:t>-</w:t>
       </w:r>
       <w:r>
-        <w:t xml:space="preserve"> SlugField – only </w:t>
+        <w:t xml:space="preserve"> </w:t>
+      </w:r>
+      <w:proofErr w:type="spellStart"/>
+      <w:r>
+        <w:t>SlugField</w:t>
+      </w:r>
+      <w:proofErr w:type="spellEnd"/>
+      <w:r>
+        <w:t xml:space="preserve"> – only </w:t>
       </w:r>
       <w:r>
         <w:t>used</w:t>
@@ -1639,8 +1711,13 @@
       <w:r>
         <w:t xml:space="preserve">the </w:t>
       </w:r>
-      <w:r>
-        <w:t>pet name</w:t>
+      <w:proofErr w:type="gramStart"/>
+      <w:r>
+        <w:t>pet</w:t>
+      </w:r>
+      <w:proofErr w:type="gramEnd"/>
+      <w:r>
+        <w:t xml:space="preserve"> name</w:t>
       </w:r>
     </w:p>
     <w:p>
@@ -1676,11 +1753,16 @@
       <w:r>
         <w:t xml:space="preserve"> </w:t>
       </w:r>
+      <w:proofErr w:type="spellStart"/>
       <w:r>
         <w:t>Image</w:t>
       </w:r>
       <w:r>
-        <w:t xml:space="preserve">Field, </w:t>
+        <w:t>Field</w:t>
+      </w:r>
+      <w:proofErr w:type="spellEnd"/>
+      <w:r>
+        <w:t xml:space="preserve">, </w:t>
       </w:r>
       <w:r>
         <w:t>the maximum size of the photo can be 5MB</w:t>
@@ -1754,8 +1836,13 @@
       <w:r>
         <w:t xml:space="preserve"> </w:t>
       </w:r>
-      <w:r>
-        <w:t xml:space="preserve">ManyToManyField, </w:t>
+      <w:proofErr w:type="spellStart"/>
+      <w:r>
+        <w:t>ManyToManyField</w:t>
+      </w:r>
+      <w:proofErr w:type="spellEnd"/>
+      <w:r>
+        <w:t xml:space="preserve">, </w:t>
       </w:r>
       <w:r>
         <w:t xml:space="preserve">no limit </w:t>
@@ -1838,15 +1925,22 @@
       <w:r>
         <w:t xml:space="preserve"> </w:t>
       </w:r>
+      <w:proofErr w:type="spellStart"/>
       <w:r>
         <w:t>TextField</w:t>
       </w:r>
+      <w:proofErr w:type="spellEnd"/>
       <w:r>
         <w:t>, max length 300, widget</w:t>
       </w:r>
       <w:r>
-        <w:t xml:space="preserve"> Textarea</w:t>
-      </w:r>
+        <w:t xml:space="preserve"> </w:t>
+      </w:r>
+      <w:proofErr w:type="spellStart"/>
+      <w:r>
+        <w:t>Textarea</w:t>
+      </w:r>
+      <w:proofErr w:type="spellEnd"/>
     </w:p>
     <w:p>
       <w:pPr>
@@ -1929,11 +2023,21 @@
       <w:r>
         <w:t xml:space="preserve"> </w:t>
       </w:r>
-      <w:r>
-        <w:t xml:space="preserve">DateTimeField, </w:t>
-      </w:r>
-      <w:r>
-        <w:t>auto_now_add=True</w:t>
+      <w:proofErr w:type="spellStart"/>
+      <w:r>
+        <w:t>DateTimeField</w:t>
+      </w:r>
+      <w:proofErr w:type="spellEnd"/>
+      <w:r>
+        <w:t xml:space="preserve">, </w:t>
+      </w:r>
+      <w:proofErr w:type="spellStart"/>
+      <w:r>
+        <w:t>auto_now_add</w:t>
+      </w:r>
+      <w:proofErr w:type="spellEnd"/>
+      <w:r>
+        <w:t>=True</w:t>
       </w:r>
       <w:r>
         <w:t>, editable=False</w:t>
@@ -1956,8 +2060,13 @@
       <w:r>
         <w:t xml:space="preserve"> </w:t>
       </w:r>
-      <w:r>
-        <w:t xml:space="preserve">IntegerField, </w:t>
+      <w:proofErr w:type="spellStart"/>
+      <w:r>
+        <w:t>IntegerField</w:t>
+      </w:r>
+      <w:proofErr w:type="spellEnd"/>
+      <w:r>
+        <w:t xml:space="preserve">, </w:t>
       </w:r>
       <w:r>
         <w:t xml:space="preserve">0 </w:t>
@@ -1997,9 +2106,22 @@
         <w:pStyle w:val="Heading3"/>
       </w:pPr>
       <w:bookmarkStart w:id="1" w:name="_Home_Page/_Dashboard"/>
+      <w:bookmarkStart w:id="2" w:name="_Home_Page_(Petstagram)"/>
       <w:bookmarkEnd w:id="1"/>
-      <w:r>
-        <w:t>Home Page/ Dashboard</w:t>
+      <w:bookmarkEnd w:id="2"/>
+      <w:r>
+        <w:t>Home Page</w:t>
+      </w:r>
+      <w:r>
+        <w:t xml:space="preserve"> (</w:t>
+      </w:r>
+      <w:proofErr w:type="spellStart"/>
+      <w:r>
+        <w:t>Petstagram</w:t>
+      </w:r>
+      <w:proofErr w:type="spellEnd"/>
+      <w:r>
+        <w:t>)</w:t>
       </w:r>
     </w:p>
     <w:p>
@@ -2294,8 +2416,8 @@
       <w:pPr>
         <w:pStyle w:val="Heading3"/>
       </w:pPr>
-      <w:bookmarkStart w:id="2" w:name="_404_Page_Not"/>
-      <w:bookmarkEnd w:id="2"/>
+      <w:bookmarkStart w:id="3" w:name="_404_Page_Not"/>
+      <w:bookmarkEnd w:id="3"/>
       <w:r>
         <w:t>40</w:t>
       </w:r>
@@ -2342,8 +2464,8 @@
           <w:lang w:val="bg-BG"/>
         </w:rPr>
       </w:pPr>
-      <w:bookmarkStart w:id="3" w:name="_Registration_Page"/>
-      <w:bookmarkEnd w:id="3"/>
+      <w:bookmarkStart w:id="4" w:name="_Registration_Page"/>
+      <w:bookmarkEnd w:id="4"/>
       <w:r>
         <w:t>Registration Page</w:t>
       </w:r>
@@ -2416,131 +2538,899 @@
           <w:bCs/>
           <w:color w:val="FFC000"/>
         </w:rPr>
-        <w:t>{{</w:t>
-      </w:r>
+        <w:t xml:space="preserve">{{redirects to the </w:t>
+      </w:r>
+      <w:proofErr w:type="gramStart"/>
       <w:r>
         <w:rPr>
           <w:b/>
           <w:bCs/>
           <w:color w:val="FFC000"/>
         </w:rPr>
-        <w:t>redirects to the Home page</w:t>
-      </w:r>
+        <w:t>Home</w:t>
+      </w:r>
+      <w:proofErr w:type="gramEnd"/>
       <w:r>
         <w:rPr>
           <w:b/>
           <w:bCs/>
           <w:color w:val="FFC000"/>
         </w:rPr>
+        <w:t xml:space="preserve"> page</w:t>
+      </w:r>
+      <w:r>
+        <w:rPr>
+          <w:b/>
+          <w:bCs/>
+          <w:color w:val="FFC000"/>
+        </w:rPr>
         <w:t>}}</w:t>
       </w:r>
       <w:r>
+        <w:t>. Auto email is sent with some congrats information.</w:t>
+      </w:r>
+    </w:p>
+    <w:p>
+      <w:pPr>
+        <w:pStyle w:val="Heading3"/>
+      </w:pPr>
+      <w:bookmarkStart w:id="5" w:name="_Login_Page"/>
+      <w:bookmarkEnd w:id="5"/>
+      <w:r>
+        <w:t>Login Page</w:t>
+      </w:r>
+    </w:p>
+    <w:p>
+      <w:r>
+        <w:t xml:space="preserve">Users can log in with a username or an email address in the first field. Password is entered in the second field. When the button </w:t>
+      </w:r>
+      <w:r>
+        <w:rPr>
+          <w:b/>
+          <w:bCs/>
+          <w:color w:val="FFC000" w:themeColor="accent4"/>
+        </w:rPr>
+        <w:t>{{"</w:t>
+      </w:r>
+      <w:r>
+        <w:rPr>
+          <w:b/>
+          <w:bCs/>
+          <w:color w:val="FFC000" w:themeColor="accent4"/>
+        </w:rPr>
+        <w:t>Log In</w:t>
+      </w:r>
+      <w:r>
+        <w:rPr>
+          <w:b/>
+          <w:bCs/>
+          <w:color w:val="FFC000" w:themeColor="accent4"/>
+        </w:rPr>
+        <w:t>"}}</w:t>
+      </w:r>
+      <w:r>
+        <w:t xml:space="preserve"> is clicked, the profile is entered, and it </w:t>
+      </w:r>
+      <w:r>
+        <w:rPr>
+          <w:b/>
+          <w:bCs/>
+          <w:color w:val="FFC000"/>
+        </w:rPr>
+        <w:t xml:space="preserve">{{redirects to the </w:t>
+      </w:r>
+      <w:proofErr w:type="gramStart"/>
+      <w:r>
+        <w:rPr>
+          <w:b/>
+          <w:bCs/>
+          <w:color w:val="FFC000"/>
+        </w:rPr>
+        <w:t>Home</w:t>
+      </w:r>
+      <w:proofErr w:type="gramEnd"/>
+      <w:r>
+        <w:rPr>
+          <w:b/>
+          <w:bCs/>
+          <w:color w:val="FFC000"/>
+        </w:rPr>
+        <w:t xml:space="preserve"> page</w:t>
+      </w:r>
+      <w:r>
+        <w:rPr>
+          <w:b/>
+          <w:bCs/>
+          <w:color w:val="FFC000"/>
+        </w:rPr>
+        <w:t>}}</w:t>
+      </w:r>
+      <w:r>
         <w:t>.</w:t>
       </w:r>
-      <w:r>
-        <w:t xml:space="preserve"> Auto email is sent with some congrats information.</w:t>
-      </w:r>
     </w:p>
     <w:p>
       <w:pPr>
         <w:pStyle w:val="Heading3"/>
       </w:pPr>
-      <w:bookmarkStart w:id="4" w:name="_Login_Page"/>
-      <w:bookmarkEnd w:id="4"/>
-      <w:r>
-        <w:t>Login</w:t>
-      </w:r>
-      <w:r>
-        <w:t xml:space="preserve"> Page</w:t>
-      </w:r>
-    </w:p>
-    <w:p>
-      <w:r>
-        <w:t xml:space="preserve">Users can log in with a username or an email address in the first field. Password is entered in the second field. </w:t>
-      </w:r>
-      <w:r>
-        <w:t xml:space="preserve">When the button </w:t>
-      </w:r>
-      <w:r>
-        <w:rPr>
-          <w:b/>
-          <w:bCs/>
-          <w:color w:val="FFC000" w:themeColor="accent4"/>
-        </w:rPr>
-        <w:t>{{"</w:t>
-      </w:r>
-      <w:r>
-        <w:rPr>
-          <w:b/>
-          <w:bCs/>
-          <w:color w:val="FFC000" w:themeColor="accent4"/>
-        </w:rPr>
-        <w:t>Log In</w:t>
-      </w:r>
-      <w:r>
-        <w:rPr>
-          <w:b/>
-          <w:bCs/>
-          <w:color w:val="FFC000" w:themeColor="accent4"/>
-        </w:rPr>
-        <w:t>"}}</w:t>
-      </w:r>
-      <w:r>
-        <w:t xml:space="preserve"> is clicked, the profile is </w:t>
-      </w:r>
-      <w:r>
-        <w:t>entered</w:t>
-      </w:r>
-      <w:r>
-        <w:t xml:space="preserve">, and it </w:t>
-      </w:r>
-      <w:r>
-        <w:rPr>
-          <w:b/>
-          <w:bCs/>
-          <w:color w:val="FFC000"/>
-        </w:rPr>
-        <w:t>{{redirects to the Home page</w:t>
-      </w:r>
-      <w:r>
-        <w:rPr>
-          <w:b/>
-          <w:bCs/>
-          <w:color w:val="FFC000"/>
-        </w:rPr>
-        <w:t>}}</w:t>
+      <w:r>
+        <w:t>Profile Page</w:t>
+      </w:r>
+    </w:p>
+    <w:p>
+      <w:r>
+        <w:t xml:space="preserve">The user can see </w:t>
+      </w:r>
+      <w:r>
+        <w:rPr>
+          <w:b/>
+          <w:bCs/>
+        </w:rPr>
+        <w:t>info about them</w:t>
+      </w:r>
+      <w:r>
+        <w:t xml:space="preserve"> and </w:t>
+      </w:r>
+      <w:r>
+        <w:rPr>
+          <w:b/>
+          <w:bCs/>
+        </w:rPr>
+        <w:t>their pets</w:t>
+      </w:r>
+      <w:r>
+        <w:t xml:space="preserve"> on the profile page. At first, they can see their </w:t>
+      </w:r>
+      <w:r>
+        <w:rPr>
+          <w:b/>
+          <w:bCs/>
+        </w:rPr>
+        <w:t>profile picture</w:t>
+      </w:r>
+      <w:r>
+        <w:t xml:space="preserve">, the </w:t>
+      </w:r>
+      <w:r>
+        <w:rPr>
+          <w:b/>
+          <w:bCs/>
+        </w:rPr>
+        <w:t>total</w:t>
+      </w:r>
+      <w:r>
+        <w:t xml:space="preserve"> </w:t>
+      </w:r>
+      <w:r>
+        <w:rPr>
+          <w:b/>
+          <w:bCs/>
+        </w:rPr>
+        <w:t>number of images</w:t>
+      </w:r>
+      <w:r>
+        <w:t xml:space="preserve">, and the </w:t>
+      </w:r>
+      <w:r>
+        <w:rPr>
+          <w:b/>
+          <w:bCs/>
+        </w:rPr>
+        <w:t>total number of likes</w:t>
+      </w:r>
+      <w:r>
+        <w:t>. There are "</w:t>
+      </w:r>
+      <w:r>
+        <w:rPr>
+          <w:b/>
+          <w:bCs/>
+        </w:rPr>
+        <w:t>Edit</w:t>
+      </w:r>
+      <w:r>
+        <w:t>" and "</w:t>
+      </w:r>
+      <w:r>
+        <w:rPr>
+          <w:b/>
+          <w:bCs/>
+        </w:rPr>
+        <w:t>Delete</w:t>
+      </w:r>
+      <w:r>
+        <w:t>" buttons to edit or delete the profile.</w:t>
+      </w:r>
+    </w:p>
+    <w:p>
+      <w:r>
+        <w:t>Next, the user can see all their pets in the "</w:t>
+      </w:r>
+      <w:r>
+        <w:rPr>
+          <w:b/>
+          <w:bCs/>
+        </w:rPr>
+        <w:t>My Pets</w:t>
+      </w:r>
+      <w:r>
+        <w:t xml:space="preserve">" field. For each pet, they can see its </w:t>
+      </w:r>
+      <w:r>
+        <w:rPr>
+          <w:b/>
+          <w:bCs/>
+        </w:rPr>
+        <w:t>name</w:t>
+      </w:r>
+      <w:r>
+        <w:t xml:space="preserve"> and </w:t>
+      </w:r>
+      <w:r>
+        <w:rPr>
+          <w:b/>
+          <w:bCs/>
+        </w:rPr>
+        <w:t>age</w:t>
+      </w:r>
+      <w:r>
+        <w:t>. Also, there are "</w:t>
+      </w:r>
+      <w:r>
+        <w:rPr>
+          <w:b/>
+          <w:bCs/>
+        </w:rPr>
+        <w:t>Edit</w:t>
+      </w:r>
+      <w:r>
+        <w:t>" and "</w:t>
+      </w:r>
+      <w:r>
+        <w:rPr>
+          <w:b/>
+          <w:bCs/>
+        </w:rPr>
+        <w:t>Delete</w:t>
+      </w:r>
+      <w:r>
+        <w:t xml:space="preserve">" buttons </w:t>
+      </w:r>
+      <w:r>
+        <w:rPr>
+          <w:b/>
+          <w:bCs/>
+        </w:rPr>
+        <w:t>for each pet</w:t>
+      </w:r>
+      <w:r>
+        <w:t xml:space="preserve"> - to edit or delete the user's pet info.</w:t>
+      </w:r>
+    </w:p>
+    <w:p>
+      <w:r>
+        <w:t xml:space="preserve">The user can add additional information about themself, and it will be shown on the page: </w:t>
+      </w:r>
+    </w:p>
+    <w:p>
+      <w:pPr>
+        <w:pStyle w:val="Heading3"/>
+      </w:pPr>
+      <w:r>
+        <w:t>Profile Edit Page</w:t>
+      </w:r>
+    </w:p>
+    <w:p>
+      <w:r>
+        <w:t>The visible fields when editing the profile are "</w:t>
+      </w:r>
+      <w:r>
+        <w:rPr>
+          <w:b/>
+          <w:bCs/>
+        </w:rPr>
+        <w:t>First Name</w:t>
+      </w:r>
+      <w:r>
+        <w:t>", "</w:t>
+      </w:r>
+      <w:r>
+        <w:rPr>
+          <w:b/>
+          <w:bCs/>
+        </w:rPr>
+        <w:t>Last Name</w:t>
+      </w:r>
+      <w:r>
+        <w:t>", "</w:t>
+      </w:r>
+      <w:r>
+        <w:rPr>
+          <w:b/>
+          <w:bCs/>
+        </w:rPr>
+        <w:t>Link to Profile Picture</w:t>
+      </w:r>
+      <w:r>
+        <w:t>", "</w:t>
+      </w:r>
+      <w:r>
+        <w:rPr>
+          <w:b/>
+          <w:bCs/>
+        </w:rPr>
+        <w:t>Date of Birth</w:t>
+      </w:r>
+      <w:r>
+        <w:t>", "</w:t>
+      </w:r>
+      <w:r>
+        <w:rPr>
+          <w:b/>
+          <w:bCs/>
+        </w:rPr>
+        <w:t>Email</w:t>
+      </w:r>
+      <w:r>
+        <w:t>", "</w:t>
+      </w:r>
+      <w:r>
+        <w:rPr>
+          <w:b/>
+          <w:bCs/>
+        </w:rPr>
+        <w:t>Gender</w:t>
+      </w:r>
+      <w:r>
+        <w:t>", "</w:t>
+      </w:r>
+      <w:r>
+        <w:rPr>
+          <w:b/>
+          <w:bCs/>
+        </w:rPr>
+        <w:t>Description</w:t>
+      </w:r>
+      <w:r>
+        <w:t>". When you click on the "</w:t>
+      </w:r>
+      <w:r>
+        <w:rPr>
+          <w:b/>
+          <w:bCs/>
+        </w:rPr>
+        <w:t>Edit</w:t>
+      </w:r>
+      <w:r>
+        <w:t xml:space="preserve">" button, the </w:t>
+      </w:r>
+      <w:r>
+        <w:rPr>
+          <w:b/>
+          <w:bCs/>
+        </w:rPr>
+        <w:t>photo info is updated</w:t>
+      </w:r>
+      <w:r>
+        <w:t>, and the user is redirected to the profile details page:</w:t>
+      </w:r>
+    </w:p>
+    <w:p>
+      <w:pPr>
+        <w:pStyle w:val="Heading3"/>
+      </w:pPr>
+      <w:r>
+        <w:lastRenderedPageBreak/>
+        <w:t xml:space="preserve">Profile Delete Page </w:t>
+      </w:r>
+    </w:p>
+    <w:p>
+      <w:r>
+        <w:t xml:space="preserve">Before the profile is </w:t>
+      </w:r>
+      <w:r>
+        <w:t>permanently</w:t>
+      </w:r>
+      <w:r>
+        <w:t xml:space="preserve"> deleted, the user will see the following page. When the user clicks on the "</w:t>
+      </w:r>
+      <w:r>
+        <w:rPr>
+          <w:b/>
+          <w:bCs/>
+        </w:rPr>
+        <w:t>Confirm</w:t>
+      </w:r>
+      <w:r>
+        <w:t xml:space="preserve">" button, the </w:t>
+      </w:r>
+      <w:r>
+        <w:rPr>
+          <w:b/>
+          <w:bCs/>
+        </w:rPr>
+        <w:t>profile, all its pets, and all photos are deleted</w:t>
+      </w:r>
+      <w:r>
+        <w:t>. After deletion, the user will be redirected to the home page:</w:t>
+      </w:r>
+    </w:p>
+    <w:p>
+      <w:pPr>
+        <w:pStyle w:val="Heading3"/>
+      </w:pPr>
+      <w:r>
+        <w:t>Add Pet Page</w:t>
+      </w:r>
+    </w:p>
+    <w:p>
+      <w:r>
+        <w:t xml:space="preserve">The </w:t>
+      </w:r>
+      <w:r>
+        <w:rPr>
+          <w:b/>
+          <w:bCs/>
+        </w:rPr>
+        <w:t>visible fields</w:t>
+      </w:r>
+      <w:r>
+        <w:t xml:space="preserve"> when creating a pet profile </w:t>
+      </w:r>
+      <w:r>
+        <w:t>are</w:t>
+      </w:r>
+      <w:r>
+        <w:t xml:space="preserve"> "</w:t>
+      </w:r>
+      <w:r>
+        <w:rPr>
+          <w:b/>
+          <w:bCs/>
+        </w:rPr>
+        <w:t>Pet Name</w:t>
+      </w:r>
+      <w:r>
+        <w:t>", "</w:t>
+      </w:r>
+      <w:r>
+        <w:rPr>
+          <w:b/>
+          <w:bCs/>
+        </w:rPr>
+        <w:t>Type</w:t>
+      </w:r>
+      <w:r>
+        <w:t>", and "</w:t>
+      </w:r>
+      <w:r>
+        <w:rPr>
+          <w:b/>
+          <w:bCs/>
+        </w:rPr>
+        <w:t>Day of Birth</w:t>
+      </w:r>
+      <w:r>
+        <w:t xml:space="preserve">". When </w:t>
+      </w:r>
+      <w:r>
+        <w:t>the user</w:t>
+      </w:r>
+      <w:r>
+        <w:t xml:space="preserve"> successfully create</w:t>
+      </w:r>
+      <w:r>
+        <w:t>s</w:t>
+      </w:r>
+      <w:r>
+        <w:t xml:space="preserve"> a pet, </w:t>
+      </w:r>
+      <w:r>
+        <w:t>he</w:t>
+      </w:r>
+      <w:r>
+        <w:t xml:space="preserve"> </w:t>
+      </w:r>
+      <w:r>
+        <w:t>is</w:t>
+      </w:r>
+      <w:r>
+        <w:t xml:space="preserve"> redirected to </w:t>
+      </w:r>
+      <w:r>
+        <w:t>their</w:t>
+      </w:r>
+      <w:r>
+        <w:t xml:space="preserve"> profile page</w:t>
+      </w:r>
+      <w:r>
+        <w:rPr>
+          <w:lang w:val="bg-BG"/>
+        </w:rPr>
+        <w:t xml:space="preserve">, </w:t>
+      </w:r>
+      <w:r>
+        <w:t>where info for all your pets is visible:</w:t>
+      </w:r>
+    </w:p>
+    <w:p>
+      <w:pPr>
+        <w:pStyle w:val="Heading3"/>
+      </w:pPr>
+      <w:r>
+        <w:t>Add Photo Page</w:t>
+      </w:r>
+    </w:p>
+    <w:p>
+      <w:r>
+        <w:t xml:space="preserve">The </w:t>
+      </w:r>
+      <w:r>
+        <w:rPr>
+          <w:b/>
+          <w:bCs/>
+        </w:rPr>
+        <w:t>visible fields</w:t>
+      </w:r>
+      <w:r>
+        <w:t xml:space="preserve"> when adding a new photo </w:t>
+      </w:r>
+      <w:r>
+        <w:t>are</w:t>
+      </w:r>
+      <w:r>
+        <w:t xml:space="preserve"> "</w:t>
+      </w:r>
+      <w:r>
+        <w:rPr>
+          <w:b/>
+          <w:bCs/>
+        </w:rPr>
+        <w:t>Pet Image</w:t>
+      </w:r>
+      <w:r>
+        <w:t>", "</w:t>
+      </w:r>
+      <w:r>
+        <w:rPr>
+          <w:b/>
+          <w:bCs/>
+        </w:rPr>
+        <w:t>Description</w:t>
+      </w:r>
+      <w:r>
+        <w:t>", and "</w:t>
+      </w:r>
+      <w:r>
+        <w:rPr>
+          <w:b/>
+          <w:bCs/>
+        </w:rPr>
+        <w:t>Tag Pets</w:t>
+      </w:r>
+      <w:r>
+        <w:t xml:space="preserve">". When </w:t>
+      </w:r>
+      <w:r>
+        <w:t>the user</w:t>
+      </w:r>
+      <w:r>
+        <w:t xml:space="preserve"> successfully add</w:t>
+      </w:r>
+      <w:r>
+        <w:t>s</w:t>
+      </w:r>
+      <w:r>
+        <w:t xml:space="preserve"> a photo, </w:t>
+      </w:r>
+      <w:r>
+        <w:t>they are</w:t>
+      </w:r>
+      <w:r>
+        <w:t xml:space="preserve"> redirected to the dashboard:</w:t>
+      </w:r>
+    </w:p>
+    <w:p>
+      <w:pPr>
+        <w:pStyle w:val="Heading3"/>
+      </w:pPr>
+      <w:r>
+        <w:t>Photo Details Page</w:t>
+      </w:r>
+    </w:p>
+    <w:p>
+      <w:r>
+        <w:t xml:space="preserve">On the details page, </w:t>
+      </w:r>
+      <w:r>
+        <w:t>the user</w:t>
+      </w:r>
+      <w:r>
+        <w:t xml:space="preserve"> </w:t>
+      </w:r>
+      <w:r>
+        <w:t>can see the photo on the left and their</w:t>
+      </w:r>
+      <w:r>
+        <w:t xml:space="preserve"> </w:t>
+      </w:r>
+      <w:r>
+        <w:rPr>
+          <w:b/>
+          <w:bCs/>
+        </w:rPr>
+        <w:t>pet</w:t>
+      </w:r>
+      <w:r>
+        <w:rPr>
+          <w:b/>
+          <w:bCs/>
+        </w:rPr>
+        <w:t>'s info</w:t>
+      </w:r>
+      <w:r>
+        <w:t>: "</w:t>
+      </w:r>
+      <w:r>
+        <w:rPr>
+          <w:b/>
+          <w:bCs/>
+        </w:rPr>
+        <w:t>Name</w:t>
+      </w:r>
+      <w:r>
+        <w:t>", "</w:t>
+      </w:r>
+      <w:r>
+        <w:rPr>
+          <w:b/>
+          <w:bCs/>
+        </w:rPr>
+        <w:t>Type</w:t>
+      </w:r>
+      <w:r>
+        <w:t>", "</w:t>
+      </w:r>
+      <w:r>
+        <w:rPr>
+          <w:b/>
+          <w:bCs/>
+        </w:rPr>
+        <w:t>Age</w:t>
+      </w:r>
+      <w:r>
+        <w:t xml:space="preserve">". Next, </w:t>
+      </w:r>
+      <w:r>
+        <w:t>they</w:t>
+      </w:r>
+      <w:r>
+        <w:t xml:space="preserve"> </w:t>
+      </w:r>
+      <w:r>
+        <w:t>can</w:t>
+      </w:r>
+      <w:r>
+        <w:t xml:space="preserve"> see the </w:t>
+      </w:r>
+      <w:r>
+        <w:rPr>
+          <w:b/>
+          <w:bCs/>
+        </w:rPr>
+        <w:t>photo description</w:t>
+      </w:r>
+      <w:r>
+        <w:t xml:space="preserve"> and </w:t>
+      </w:r>
+      <w:r>
+        <w:rPr>
+          <w:b/>
+          <w:bCs/>
+        </w:rPr>
+        <w:t>publishing date and time</w:t>
+      </w:r>
+      <w:r>
+        <w:t xml:space="preserve">. There is a </w:t>
+      </w:r>
+      <w:r>
+        <w:rPr>
+          <w:b/>
+          <w:bCs/>
+        </w:rPr>
+        <w:t>button</w:t>
+      </w:r>
+      <w:r>
+        <w:t xml:space="preserve"> in the shape of a heart. Each </w:t>
+      </w:r>
+      <w:r>
+        <w:rPr>
+          <w:b/>
+          <w:bCs/>
+        </w:rPr>
+        <w:t>click</w:t>
+      </w:r>
+      <w:r>
+        <w:t xml:space="preserve"> on a button </w:t>
+      </w:r>
+      <w:r>
+        <w:rPr>
+          <w:b/>
+          <w:bCs/>
+        </w:rPr>
+        <w:t>means one like</w:t>
       </w:r>
       <w:r>
         <w:t>.</w:t>
       </w:r>
+      <w:r>
+        <w:t xml:space="preserve"> When the button is clicked, the </w:t>
+      </w:r>
+      <w:r>
+        <w:rPr>
+          <w:b/>
+          <w:bCs/>
+        </w:rPr>
+        <w:t>page will reload</w:t>
+      </w:r>
+      <w:r>
+        <w:t xml:space="preserve">, and the </w:t>
+      </w:r>
+      <w:r>
+        <w:rPr>
+          <w:b/>
+          <w:bCs/>
+        </w:rPr>
+        <w:t>like added will be visible</w:t>
+      </w:r>
+      <w:r>
+        <w:t>.</w:t>
+      </w:r>
+      <w:r>
+        <w:t xml:space="preserve"> The "</w:t>
+      </w:r>
+      <w:r>
+        <w:rPr>
+          <w:b/>
+          <w:bCs/>
+        </w:rPr>
+        <w:t>Edit</w:t>
+      </w:r>
+      <w:r>
+        <w:t>" and "</w:t>
+      </w:r>
+      <w:r>
+        <w:rPr>
+          <w:b/>
+          <w:bCs/>
+        </w:rPr>
+        <w:t>Delete</w:t>
+      </w:r>
+      <w:r>
+        <w:t xml:space="preserve">" buttons are also on this page. Use them to </w:t>
+      </w:r>
+      <w:r>
+        <w:rPr>
+          <w:b/>
+          <w:bCs/>
+        </w:rPr>
+        <w:t>edit</w:t>
+      </w:r>
+      <w:r>
+        <w:t xml:space="preserve"> or </w:t>
+      </w:r>
+      <w:r>
+        <w:rPr>
+          <w:b/>
+          <w:bCs/>
+        </w:rPr>
+        <w:t>delete</w:t>
+      </w:r>
+      <w:r>
+        <w:t xml:space="preserve"> the current photo:</w:t>
+      </w:r>
     </w:p>
     <w:p>
       <w:pPr>
         <w:pStyle w:val="Heading3"/>
       </w:pPr>
       <w:r>
-        <w:t>Add Pet Page</w:t>
-      </w:r>
-    </w:p>
-    <w:p>
-      <w:r>
-        <w:t xml:space="preserve">The </w:t>
-      </w:r>
-      <w:r>
-        <w:rPr>
-          <w:b/>
-          <w:bCs/>
-        </w:rPr>
-        <w:t>visible fields</w:t>
-      </w:r>
-      <w:r>
-        <w:t xml:space="preserve"> when creating a pet profile </w:t>
-      </w:r>
-      <w:r>
-        <w:t>are</w:t>
-      </w:r>
-      <w:r>
-        <w:t xml:space="preserve"> "</w:t>
+        <w:t>Photo Edit Page</w:t>
+      </w:r>
+    </w:p>
+    <w:p>
+      <w:r>
+        <w:t>The visible fields when editing a photo are "</w:t>
+      </w:r>
+      <w:r>
+        <w:rPr>
+          <w:b/>
+          <w:bCs/>
+        </w:rPr>
+        <w:t>Description</w:t>
+      </w:r>
+      <w:r>
+        <w:t>", and "</w:t>
+      </w:r>
+      <w:r>
+        <w:rPr>
+          <w:b/>
+          <w:bCs/>
+        </w:rPr>
+        <w:t>Tag Pets</w:t>
+      </w:r>
+      <w:r>
+        <w:t xml:space="preserve">". The photo </w:t>
+      </w:r>
+      <w:r>
+        <w:t>is not</w:t>
+      </w:r>
+      <w:r>
+        <w:t xml:space="preserve"> edit</w:t>
+      </w:r>
+      <w:r>
+        <w:t>able</w:t>
+      </w:r>
+      <w:r>
+        <w:t>! When you click on the "</w:t>
+      </w:r>
+      <w:r>
+        <w:rPr>
+          <w:b/>
+          <w:bCs/>
+        </w:rPr>
+        <w:t>Edit</w:t>
+      </w:r>
+      <w:r>
+        <w:t xml:space="preserve">" button, the </w:t>
+      </w:r>
+      <w:r>
+        <w:rPr>
+          <w:b/>
+          <w:bCs/>
+        </w:rPr>
+        <w:t>photo info is updated</w:t>
+      </w:r>
+      <w:r>
+        <w:t xml:space="preserve">, and </w:t>
+      </w:r>
+      <w:r>
+        <w:t>the user is</w:t>
+      </w:r>
+      <w:r>
+        <w:t xml:space="preserve"> redirected to the </w:t>
+      </w:r>
+      <w:r>
+        <w:rPr>
+          <w:b/>
+          <w:bCs/>
+        </w:rPr>
+        <w:t>details</w:t>
+      </w:r>
+      <w:r>
+        <w:t xml:space="preserve"> page:</w:t>
+      </w:r>
+    </w:p>
+    <w:p>
+      <w:pPr>
+        <w:pStyle w:val="Heading3"/>
+      </w:pPr>
+      <w:r>
+        <w:t>Pet Edit Page</w:t>
+      </w:r>
+    </w:p>
+    <w:p>
+      <w:r>
+        <w:t>The visible fields when editing a photo are</w:t>
+      </w:r>
+      <w:r>
+        <w:rPr>
+          <w:lang w:val="bg-BG"/>
+        </w:rPr>
+        <w:t xml:space="preserve"> </w:t>
+      </w:r>
+      <w:r>
+        <w:t>"</w:t>
       </w:r>
       <w:r>
         <w:rPr>
@@ -2576,76 +3466,74 @@
         <w:t>the user</w:t>
       </w:r>
       <w:r>
-        <w:t xml:space="preserve"> successfully create</w:t>
+        <w:t xml:space="preserve"> click</w:t>
       </w:r>
       <w:r>
         <w:t>s</w:t>
       </w:r>
       <w:r>
-        <w:t xml:space="preserve"> a pet, </w:t>
-      </w:r>
-      <w:r>
-        <w:t>he</w:t>
-      </w:r>
-      <w:r>
+        <w:t xml:space="preserve"> on the "</w:t>
+      </w:r>
+      <w:r>
+        <w:rPr>
+          <w:b/>
+          <w:bCs/>
+        </w:rPr>
+        <w:t>Edit</w:t>
+      </w:r>
+      <w:r>
+        <w:t xml:space="preserve">" button, the </w:t>
+      </w:r>
+      <w:r>
+        <w:rPr>
+          <w:b/>
+          <w:bCs/>
+        </w:rPr>
+        <w:t>pet info is updated</w:t>
+      </w:r>
+      <w:r>
+        <w:t xml:space="preserve">, and </w:t>
+      </w:r>
+      <w:r>
+        <w:t>they</w:t>
+      </w:r>
+      <w:r>
+        <w:t xml:space="preserve"> will be redirected to the profile page:</w:t>
+      </w:r>
+    </w:p>
+    <w:p>
+      <w:pPr>
+        <w:pStyle w:val="Heading3"/>
+      </w:pPr>
+      <w:r>
+        <w:t>Pet Delete Page</w:t>
+      </w:r>
+    </w:p>
+    <w:p>
+      <w:r>
+        <w:t xml:space="preserve">Before the info is </w:t>
+      </w:r>
+      <w:r>
+        <w:t>permanently</w:t>
+      </w:r>
+      <w:r>
+        <w:t xml:space="preserve"> deleted, the visible fields are</w:t>
+      </w:r>
+      <w:r>
+        <w:rPr>
+          <w:lang w:val="bg-BG"/>
+        </w:rPr>
         <w:t xml:space="preserve"> </w:t>
       </w:r>
       <w:r>
-        <w:t>is</w:t>
-      </w:r>
-      <w:r>
-        <w:t xml:space="preserve"> redirected to </w:t>
-      </w:r>
-      <w:r>
-        <w:t>their</w:t>
-      </w:r>
-      <w:r>
-        <w:t xml:space="preserve"> profile page</w:t>
-      </w:r>
-      <w:r>
-        <w:rPr>
-          <w:lang w:val="bg-BG"/>
-        </w:rPr>
-        <w:t xml:space="preserve">, </w:t>
-      </w:r>
-      <w:r>
-        <w:t>where info for all your pets is visible:</w:t>
-      </w:r>
-    </w:p>
-    <w:p>
-      <w:pPr>
-        <w:pStyle w:val="Heading3"/>
-      </w:pPr>
-      <w:r>
-        <w:t>Add Photo Page</w:t>
-      </w:r>
-    </w:p>
-    <w:p>
-      <w:r>
-        <w:t xml:space="preserve">The </w:t>
-      </w:r>
-      <w:r>
-        <w:rPr>
-          <w:b/>
-          <w:bCs/>
-        </w:rPr>
-        <w:t>visible fields</w:t>
-      </w:r>
-      <w:r>
-        <w:t xml:space="preserve"> when adding a new photo </w:t>
-      </w:r>
-      <w:r>
-        <w:t>are</w:t>
-      </w:r>
-      <w:r>
-        <w:t xml:space="preserve"> "</w:t>
-      </w:r>
-      <w:r>
-        <w:rPr>
-          <w:b/>
-          <w:bCs/>
-        </w:rPr>
-        <w:t>Pet Image</w:t>
+        <w:t>"</w:t>
+      </w:r>
+      <w:r>
+        <w:rPr>
+          <w:b/>
+          <w:bCs/>
+        </w:rPr>
+        <w:t>Pet Name</w:t>
       </w:r>
       <w:r>
         <w:t>", "</w:t>
@@ -2655,7 +3543,7 @@
           <w:b/>
           <w:bCs/>
         </w:rPr>
-        <w:t>Description</w:t>
+        <w:t>Type</w:t>
       </w:r>
       <w:r>
         <w:t>", and "</w:t>
@@ -2665,202 +3553,10 @@
           <w:b/>
           <w:bCs/>
         </w:rPr>
-        <w:t>Tag Pets</w:t>
-      </w:r>
-      <w:r>
-        <w:t xml:space="preserve">". When </w:t>
-      </w:r>
-      <w:r>
-        <w:t>the user</w:t>
-      </w:r>
-      <w:r>
-        <w:t xml:space="preserve"> successfully add</w:t>
-      </w:r>
-      <w:r>
-        <w:t>s</w:t>
-      </w:r>
-      <w:r>
-        <w:t xml:space="preserve"> a photo, </w:t>
-      </w:r>
-      <w:r>
-        <w:t>they are</w:t>
-      </w:r>
-      <w:r>
-        <w:t xml:space="preserve"> redirected to the dashboard:</w:t>
-      </w:r>
-    </w:p>
-    <w:p>
-      <w:pPr>
-        <w:pStyle w:val="Heading3"/>
-      </w:pPr>
-      <w:r>
-        <w:t>Photo Details Page</w:t>
-      </w:r>
-    </w:p>
-    <w:p>
-      <w:r>
-        <w:t xml:space="preserve">On the details page, </w:t>
-      </w:r>
-      <w:r>
-        <w:t>the user</w:t>
-      </w:r>
-      <w:r>
-        <w:t xml:space="preserve"> </w:t>
-      </w:r>
-      <w:r>
-        <w:t>can see the photo on the left and their</w:t>
-      </w:r>
-      <w:r>
-        <w:t xml:space="preserve"> </w:t>
-      </w:r>
-      <w:r>
-        <w:rPr>
-          <w:b/>
-          <w:bCs/>
-        </w:rPr>
-        <w:t>pet</w:t>
-      </w:r>
-      <w:r>
-        <w:rPr>
-          <w:b/>
-          <w:bCs/>
-        </w:rPr>
-        <w:t>'s info</w:t>
-      </w:r>
-      <w:r>
-        <w:t>: "</w:t>
-      </w:r>
-      <w:r>
-        <w:rPr>
-          <w:b/>
-          <w:bCs/>
-        </w:rPr>
-        <w:t>Name</w:t>
-      </w:r>
-      <w:r>
-        <w:t>", "</w:t>
-      </w:r>
-      <w:r>
-        <w:rPr>
-          <w:b/>
-          <w:bCs/>
-        </w:rPr>
-        <w:t>Type</w:t>
-      </w:r>
-      <w:r>
-        <w:t>", "</w:t>
-      </w:r>
-      <w:r>
-        <w:rPr>
-          <w:b/>
-          <w:bCs/>
-        </w:rPr>
-        <w:t>Age</w:t>
-      </w:r>
-      <w:r>
-        <w:t xml:space="preserve">". Next, </w:t>
-      </w:r>
-      <w:r>
-        <w:t>they</w:t>
-      </w:r>
-      <w:r>
-        <w:t xml:space="preserve"> </w:t>
-      </w:r>
-      <w:r>
-        <w:t>can</w:t>
-      </w:r>
-      <w:r>
-        <w:t xml:space="preserve"> see the </w:t>
-      </w:r>
-      <w:r>
-        <w:rPr>
-          <w:b/>
-          <w:bCs/>
-        </w:rPr>
-        <w:t>photo description</w:t>
-      </w:r>
-      <w:r>
-        <w:t xml:space="preserve"> and </w:t>
-      </w:r>
-      <w:r>
-        <w:rPr>
-          <w:b/>
-          <w:bCs/>
-        </w:rPr>
-        <w:t>publishing date and time</w:t>
-      </w:r>
-      <w:r>
-        <w:t xml:space="preserve">. There is a </w:t>
-      </w:r>
-      <w:r>
-        <w:rPr>
-          <w:b/>
-          <w:bCs/>
-        </w:rPr>
-        <w:t>button</w:t>
-      </w:r>
-      <w:r>
-        <w:t xml:space="preserve"> in the shape of a heart. Each </w:t>
-      </w:r>
-      <w:r>
-        <w:rPr>
-          <w:b/>
-          <w:bCs/>
-        </w:rPr>
-        <w:t>click</w:t>
-      </w:r>
-      <w:r>
-        <w:t xml:space="preserve"> on a </w:t>
-      </w:r>
-      <w:r>
-        <w:lastRenderedPageBreak/>
-        <w:t xml:space="preserve">button </w:t>
-      </w:r>
-      <w:r>
-        <w:rPr>
-          <w:b/>
-          <w:bCs/>
-        </w:rPr>
-        <w:t>means one like</w:t>
-      </w:r>
-      <w:r>
-        <w:t>.</w:t>
-      </w:r>
-      <w:r>
-        <w:t xml:space="preserve"> When the button is clicked, the </w:t>
-      </w:r>
-      <w:r>
-        <w:rPr>
-          <w:b/>
-          <w:bCs/>
-        </w:rPr>
-        <w:t>page will reload</w:t>
-      </w:r>
-      <w:r>
-        <w:t xml:space="preserve">, and the </w:t>
-      </w:r>
-      <w:r>
-        <w:rPr>
-          <w:b/>
-          <w:bCs/>
-        </w:rPr>
-        <w:t>like added will be visible</w:t>
-      </w:r>
-      <w:r>
-        <w:t>.</w:t>
-      </w:r>
-      <w:r>
-        <w:t xml:space="preserve"> The "</w:t>
-      </w:r>
-      <w:r>
-        <w:rPr>
-          <w:b/>
-          <w:bCs/>
-        </w:rPr>
-        <w:t>Edit</w:t>
-      </w:r>
-      <w:r>
-        <w:t>" and "</w:t>
+        <w:t>Day of Birth</w:t>
+      </w:r>
+      <w:r>
+        <w:t>" - all disabled. When the user clicks on the "</w:t>
       </w:r>
       <w:r>
         <w:rPr>
@@ -2870,81 +3566,6 @@
         <w:t>Delete</w:t>
       </w:r>
       <w:r>
-        <w:t xml:space="preserve">" buttons are also on this page. Use them to </w:t>
-      </w:r>
-      <w:r>
-        <w:rPr>
-          <w:b/>
-          <w:bCs/>
-        </w:rPr>
-        <w:t>edit</w:t>
-      </w:r>
-      <w:r>
-        <w:t xml:space="preserve"> or </w:t>
-      </w:r>
-      <w:r>
-        <w:rPr>
-          <w:b/>
-          <w:bCs/>
-        </w:rPr>
-        <w:t>delete</w:t>
-      </w:r>
-      <w:r>
-        <w:t xml:space="preserve"> the current photo:</w:t>
-      </w:r>
-    </w:p>
-    <w:p>
-      <w:pPr>
-        <w:pStyle w:val="Heading3"/>
-      </w:pPr>
-      <w:r>
-        <w:t>Photo Edit Page</w:t>
-      </w:r>
-    </w:p>
-    <w:p>
-      <w:r>
-        <w:t>The visible fields when editing a photo are "</w:t>
-      </w:r>
-      <w:r>
-        <w:rPr>
-          <w:b/>
-          <w:bCs/>
-        </w:rPr>
-        <w:t>Description</w:t>
-      </w:r>
-      <w:r>
-        <w:t>", and "</w:t>
-      </w:r>
-      <w:r>
-        <w:rPr>
-          <w:b/>
-          <w:bCs/>
-        </w:rPr>
-        <w:t>Tag Pets</w:t>
-      </w:r>
-      <w:r>
-        <w:t xml:space="preserve">". The photo </w:t>
-      </w:r>
-      <w:r>
-        <w:t>is not</w:t>
-      </w:r>
-      <w:r>
-        <w:t xml:space="preserve"> edit</w:t>
-      </w:r>
-      <w:r>
-        <w:t>able</w:t>
-      </w:r>
-      <w:r>
-        <w:t>! When you click on the "</w:t>
-      </w:r>
-      <w:r>
-        <w:rPr>
-          <w:b/>
-          <w:bCs/>
-        </w:rPr>
-        <w:t>Edit</w:t>
-      </w:r>
-      <w:r>
         <w:t xml:space="preserve">" button, the </w:t>
       </w:r>
       <w:r>
@@ -2952,407 +3573,6 @@
           <w:b/>
           <w:bCs/>
         </w:rPr>
-        <w:t>photo info is updated</w:t>
-      </w:r>
-      <w:r>
-        <w:t xml:space="preserve">, and </w:t>
-      </w:r>
-      <w:r>
-        <w:t>the user is</w:t>
-      </w:r>
-      <w:r>
-        <w:t xml:space="preserve"> redirected to the </w:t>
-      </w:r>
-      <w:r>
-        <w:rPr>
-          <w:b/>
-          <w:bCs/>
-        </w:rPr>
-        <w:t>details</w:t>
-      </w:r>
-      <w:r>
-        <w:t xml:space="preserve"> page:</w:t>
-      </w:r>
-    </w:p>
-    <w:p>
-      <w:pPr>
-        <w:pStyle w:val="Heading3"/>
-      </w:pPr>
-      <w:r>
-        <w:t>Profile Page</w:t>
-      </w:r>
-    </w:p>
-    <w:p>
-      <w:r>
-        <w:t xml:space="preserve">The user can see </w:t>
-      </w:r>
-      <w:r>
-        <w:rPr>
-          <w:b/>
-          <w:bCs/>
-        </w:rPr>
-        <w:t>info about them</w:t>
-      </w:r>
-      <w:r>
-        <w:t xml:space="preserve"> and </w:t>
-      </w:r>
-      <w:r>
-        <w:rPr>
-          <w:b/>
-          <w:bCs/>
-        </w:rPr>
-        <w:t>their pets</w:t>
-      </w:r>
-      <w:r>
-        <w:t xml:space="preserve"> on the profile page</w:t>
-      </w:r>
-      <w:r>
-        <w:t xml:space="preserve">. </w:t>
-      </w:r>
-      <w:r>
-        <w:t>At f</w:t>
-      </w:r>
-      <w:r>
-        <w:t xml:space="preserve">irst, </w:t>
-      </w:r>
-      <w:r>
-        <w:t>they can see their</w:t>
-      </w:r>
-      <w:r>
-        <w:t xml:space="preserve"> </w:t>
-      </w:r>
-      <w:r>
-        <w:rPr>
-          <w:b/>
-          <w:bCs/>
-        </w:rPr>
-        <w:t>profile picture</w:t>
-      </w:r>
-      <w:r>
-        <w:t xml:space="preserve">, the </w:t>
-      </w:r>
-      <w:r>
-        <w:rPr>
-          <w:b/>
-          <w:bCs/>
-        </w:rPr>
-        <w:t>total</w:t>
-      </w:r>
-      <w:r>
-        <w:t xml:space="preserve"> </w:t>
-      </w:r>
-      <w:r>
-        <w:rPr>
-          <w:b/>
-          <w:bCs/>
-        </w:rPr>
-        <w:t>number of images</w:t>
-      </w:r>
-      <w:r>
-        <w:t xml:space="preserve">, and the </w:t>
-      </w:r>
-      <w:r>
-        <w:rPr>
-          <w:b/>
-          <w:bCs/>
-        </w:rPr>
-        <w:t>total number of likes</w:t>
-      </w:r>
-      <w:r>
-        <w:t>. There are "</w:t>
-      </w:r>
-      <w:r>
-        <w:rPr>
-          <w:b/>
-          <w:bCs/>
-        </w:rPr>
-        <w:t>Edit</w:t>
-      </w:r>
-      <w:r>
-        <w:t>" and "</w:t>
-      </w:r>
-      <w:r>
-        <w:rPr>
-          <w:b/>
-          <w:bCs/>
-        </w:rPr>
-        <w:t>Delete</w:t>
-      </w:r>
-      <w:r>
-        <w:t xml:space="preserve">" buttons to edit or delete </w:t>
-      </w:r>
-      <w:r>
-        <w:t>the</w:t>
-      </w:r>
-      <w:r>
-        <w:t xml:space="preserve"> profile.</w:t>
-      </w:r>
-    </w:p>
-    <w:p>
-      <w:r>
-        <w:t xml:space="preserve">Next, </w:t>
-      </w:r>
-      <w:r>
-        <w:t xml:space="preserve">the user can see all their </w:t>
-      </w:r>
-      <w:r>
-        <w:t>pets in the "</w:t>
-      </w:r>
-      <w:r>
-        <w:rPr>
-          <w:b/>
-          <w:bCs/>
-        </w:rPr>
-        <w:t>My Pets</w:t>
-      </w:r>
-      <w:r>
-        <w:t xml:space="preserve">" field. For each pet, </w:t>
-      </w:r>
-      <w:r>
-        <w:t>they</w:t>
-      </w:r>
-      <w:r>
-        <w:t xml:space="preserve"> can see its </w:t>
-      </w:r>
-      <w:r>
-        <w:rPr>
-          <w:b/>
-          <w:bCs/>
-        </w:rPr>
-        <w:t>name</w:t>
-      </w:r>
-      <w:r>
-        <w:t xml:space="preserve"> and </w:t>
-      </w:r>
-      <w:r>
-        <w:rPr>
-          <w:b/>
-          <w:bCs/>
-        </w:rPr>
-        <w:t>age</w:t>
-      </w:r>
-      <w:r>
-        <w:t>. Also, there are "</w:t>
-      </w:r>
-      <w:r>
-        <w:rPr>
-          <w:b/>
-          <w:bCs/>
-        </w:rPr>
-        <w:t>Edit</w:t>
-      </w:r>
-      <w:r>
-        <w:t>" and "</w:t>
-      </w:r>
-      <w:r>
-        <w:rPr>
-          <w:b/>
-          <w:bCs/>
-        </w:rPr>
-        <w:t>Delete</w:t>
-      </w:r>
-      <w:r>
-        <w:t xml:space="preserve">" buttons </w:t>
-      </w:r>
-      <w:r>
-        <w:rPr>
-          <w:b/>
-          <w:bCs/>
-        </w:rPr>
-        <w:t>for each pet</w:t>
-      </w:r>
-      <w:r>
-        <w:t xml:space="preserve"> - to edit or delete</w:t>
-      </w:r>
-      <w:r>
-        <w:t xml:space="preserve"> the user's</w:t>
-      </w:r>
-      <w:r>
-        <w:t xml:space="preserve"> pet info.</w:t>
-      </w:r>
-    </w:p>
-    <w:p>
-      <w:r>
-        <w:t>The user can</w:t>
-      </w:r>
-      <w:r>
-        <w:t xml:space="preserve"> add additional information about </w:t>
-      </w:r>
-      <w:r>
-        <w:t>themself</w:t>
-      </w:r>
-      <w:r>
-        <w:t>,</w:t>
-      </w:r>
-      <w:r>
-        <w:t xml:space="preserve"> and</w:t>
-      </w:r>
-      <w:r>
-        <w:t xml:space="preserve"> it will be shown on the page: </w:t>
-      </w:r>
-    </w:p>
-    <w:p>
-      <w:pPr>
-        <w:pStyle w:val="Heading3"/>
-      </w:pPr>
-      <w:r>
-        <w:t>Pet Edit Page</w:t>
-      </w:r>
-    </w:p>
-    <w:p>
-      <w:r>
-        <w:t>The visible fields when editing a photo are</w:t>
-      </w:r>
-      <w:r>
-        <w:rPr>
-          <w:lang w:val="bg-BG"/>
-        </w:rPr>
-        <w:t xml:space="preserve"> </w:t>
-      </w:r>
-      <w:r>
-        <w:t>"</w:t>
-      </w:r>
-      <w:r>
-        <w:rPr>
-          <w:b/>
-          <w:bCs/>
-        </w:rPr>
-        <w:t>Pet Name</w:t>
-      </w:r>
-      <w:r>
-        <w:t>", "</w:t>
-      </w:r>
-      <w:r>
-        <w:rPr>
-          <w:b/>
-          <w:bCs/>
-        </w:rPr>
-        <w:t>Type</w:t>
-      </w:r>
-      <w:r>
-        <w:t>", and "</w:t>
-      </w:r>
-      <w:r>
-        <w:rPr>
-          <w:b/>
-          <w:bCs/>
-        </w:rPr>
-        <w:t>Day of Birth</w:t>
-      </w:r>
-      <w:r>
-        <w:t xml:space="preserve">". When </w:t>
-      </w:r>
-      <w:r>
-        <w:t>the user</w:t>
-      </w:r>
-      <w:r>
-        <w:t xml:space="preserve"> click</w:t>
-      </w:r>
-      <w:r>
-        <w:t>s</w:t>
-      </w:r>
-      <w:r>
-        <w:t xml:space="preserve"> on the "</w:t>
-      </w:r>
-      <w:r>
-        <w:rPr>
-          <w:b/>
-          <w:bCs/>
-        </w:rPr>
-        <w:t>Edit</w:t>
-      </w:r>
-      <w:r>
-        <w:t xml:space="preserve">" button, the </w:t>
-      </w:r>
-      <w:r>
-        <w:rPr>
-          <w:b/>
-          <w:bCs/>
-        </w:rPr>
-        <w:t>pet info is updated</w:t>
-      </w:r>
-      <w:r>
-        <w:t xml:space="preserve">, and </w:t>
-      </w:r>
-      <w:r>
-        <w:t>they</w:t>
-      </w:r>
-      <w:r>
-        <w:t xml:space="preserve"> will be redirected to the profile page:</w:t>
-      </w:r>
-    </w:p>
-    <w:p>
-      <w:pPr>
-        <w:pStyle w:val="Heading3"/>
-      </w:pPr>
-      <w:r>
-        <w:t>Pet Delete Page</w:t>
-      </w:r>
-    </w:p>
-    <w:p>
-      <w:r>
-        <w:t xml:space="preserve">Before the info is </w:t>
-      </w:r>
-      <w:r>
-        <w:t>permanently</w:t>
-      </w:r>
-      <w:r>
-        <w:t xml:space="preserve"> deleted, the visible fields are</w:t>
-      </w:r>
-      <w:r>
-        <w:rPr>
-          <w:lang w:val="bg-BG"/>
-        </w:rPr>
-        <w:t xml:space="preserve"> </w:t>
-      </w:r>
-      <w:r>
-        <w:t>"</w:t>
-      </w:r>
-      <w:r>
-        <w:rPr>
-          <w:b/>
-          <w:bCs/>
-        </w:rPr>
-        <w:t>Pet Name</w:t>
-      </w:r>
-      <w:r>
-        <w:t>", "</w:t>
-      </w:r>
-      <w:r>
-        <w:rPr>
-          <w:b/>
-          <w:bCs/>
-        </w:rPr>
-        <w:t>Type</w:t>
-      </w:r>
-      <w:r>
-        <w:t>", and "</w:t>
-      </w:r>
-      <w:r>
-        <w:rPr>
-          <w:b/>
-          <w:bCs/>
-        </w:rPr>
-        <w:t>Day of Birth</w:t>
-      </w:r>
-      <w:r>
-        <w:t>" - all disabled. When the user clicks on the "</w:t>
-      </w:r>
-      <w:r>
-        <w:rPr>
-          <w:b/>
-          <w:bCs/>
-        </w:rPr>
-        <w:t>Delete</w:t>
-      </w:r>
-      <w:r>
-        <w:t xml:space="preserve">" button, the </w:t>
-      </w:r>
-      <w:r>
-        <w:rPr>
-          <w:b/>
-          <w:bCs/>
-        </w:rPr>
         <w:t xml:space="preserve">pet </w:t>
       </w:r>
       <w:r>
@@ -3364,157 +3584,6 @@
       </w:r>
       <w:r>
         <w:t>. After deletion, the user will be redirected to the profile page:</w:t>
-      </w:r>
-    </w:p>
-    <w:p>
-      <w:pPr>
-        <w:pStyle w:val="Heading3"/>
-      </w:pPr>
-      <w:r>
-        <w:t>P</w:t>
-      </w:r>
-      <w:r>
-        <w:t>rofile Edit Page</w:t>
-      </w:r>
-    </w:p>
-    <w:p>
-      <w:r>
-        <w:t>The visible fields when editing the profile are "</w:t>
-      </w:r>
-      <w:r>
-        <w:rPr>
-          <w:b/>
-          <w:bCs/>
-        </w:rPr>
-        <w:t>First Name</w:t>
-      </w:r>
-      <w:r>
-        <w:t>", "</w:t>
-      </w:r>
-      <w:r>
-        <w:rPr>
-          <w:b/>
-          <w:bCs/>
-        </w:rPr>
-        <w:t>Last Name</w:t>
-      </w:r>
-      <w:r>
-        <w:t>", "</w:t>
-      </w:r>
-      <w:r>
-        <w:rPr>
-          <w:b/>
-          <w:bCs/>
-        </w:rPr>
-        <w:t>Link to Profile Picture</w:t>
-      </w:r>
-      <w:r>
-        <w:t>", "</w:t>
-      </w:r>
-      <w:r>
-        <w:rPr>
-          <w:b/>
-          <w:bCs/>
-        </w:rPr>
-        <w:t>Date of Birth</w:t>
-      </w:r>
-      <w:r>
-        <w:t>", "</w:t>
-      </w:r>
-      <w:r>
-        <w:rPr>
-          <w:b/>
-          <w:bCs/>
-        </w:rPr>
-        <w:t>Email</w:t>
-      </w:r>
-      <w:r>
-        <w:t>", "</w:t>
-      </w:r>
-      <w:r>
-        <w:rPr>
-          <w:b/>
-          <w:bCs/>
-        </w:rPr>
-        <w:t>Gender</w:t>
-      </w:r>
-      <w:r>
-        <w:t>", "</w:t>
-      </w:r>
-      <w:r>
-        <w:rPr>
-          <w:b/>
-          <w:bCs/>
-        </w:rPr>
-        <w:t>Description</w:t>
-      </w:r>
-      <w:r>
-        <w:t>". When you click on the "</w:t>
-      </w:r>
-      <w:r>
-        <w:rPr>
-          <w:b/>
-          <w:bCs/>
-        </w:rPr>
-        <w:t>Edit</w:t>
-      </w:r>
-      <w:r>
-        <w:t xml:space="preserve">" button, the </w:t>
-      </w:r>
-      <w:r>
-        <w:rPr>
-          <w:b/>
-          <w:bCs/>
-        </w:rPr>
-        <w:t>photo info is updated</w:t>
-      </w:r>
-      <w:r>
-        <w:t xml:space="preserve">, and the user is redirected to the </w:t>
-      </w:r>
-      <w:r>
-        <w:t xml:space="preserve">profile </w:t>
-      </w:r>
-      <w:r>
-        <w:t>details page:</w:t>
-      </w:r>
-    </w:p>
-    <w:p>
-      <w:pPr>
-        <w:pStyle w:val="Heading3"/>
-      </w:pPr>
-      <w:r>
-        <w:t xml:space="preserve">Profile Delete Page </w:t>
-      </w:r>
-    </w:p>
-    <w:p>
-      <w:r>
-        <w:t xml:space="preserve">Before the profile is </w:t>
-      </w:r>
-      <w:r>
-        <w:t>permanently</w:t>
-      </w:r>
-      <w:r>
-        <w:t xml:space="preserve"> deleted, the user will see the following page. When the user clicks on the "</w:t>
-      </w:r>
-      <w:r>
-        <w:rPr>
-          <w:b/>
-          <w:bCs/>
-        </w:rPr>
-        <w:t>Confirm</w:t>
-      </w:r>
-      <w:r>
-        <w:t xml:space="preserve">" button, the </w:t>
-      </w:r>
-      <w:r>
-        <w:rPr>
-          <w:b/>
-          <w:bCs/>
-        </w:rPr>
-        <w:t>profile, all its pets, and all photos are deleted</w:t>
-      </w:r>
-      <w:r>
-        <w:t>. After deletion, the user will be redirected to the home page:</w:t>
       </w:r>
     </w:p>
     <w:p>
@@ -3847,7 +3916,6 @@
         </w:rPr>
       </w:pPr>
       <w:r>
-        <w:lastRenderedPageBreak/>
         <w:t xml:space="preserve">For each pet, they can see its </w:t>
       </w:r>
       <w:r>
@@ -3883,6 +3951,7 @@
         </w:rPr>
       </w:pPr>
       <w:r>
+        <w:lastRenderedPageBreak/>
         <w:t>"</w:t>
       </w:r>
       <w:r>
@@ -4566,7 +4635,7 @@
                               <w:szCs w:val="17"/>
                             </w:rPr>
                           </w:pPr>
-                          <w:bookmarkStart w:id="5" w:name="_Hlk24191091"/>
+                          <w:bookmarkStart w:id="6" w:name="_Hlk24191091"/>
                           <w:r>
                             <w:rPr>
                               <w:sz w:val="17"/>
@@ -4593,7 +4662,7 @@
                             <w:t>. Copyrighted document. Unauthorized copy, reproduction or use is not permitted.</w:t>
                           </w:r>
                         </w:p>
-                        <w:bookmarkEnd w:id="5"/>
+                        <w:bookmarkEnd w:id="6"/>
                         <w:p>
                           <w:pPr>
                             <w:spacing w:line="240" w:lineRule="auto"/>
@@ -5175,7 +5244,7 @@
                         <w:szCs w:val="17"/>
                       </w:rPr>
                     </w:pPr>
-                    <w:bookmarkStart w:id="6" w:name="_Hlk24191091"/>
+                    <w:bookmarkStart w:id="7" w:name="_Hlk24191091"/>
                     <w:r>
                       <w:rPr>
                         <w:sz w:val="17"/>
@@ -5202,7 +5271,7 @@
                       <w:t>. Copyrighted document. Unauthorized copy, reproduction or use is not permitted.</w:t>
                     </w:r>
                   </w:p>
-                  <w:bookmarkEnd w:id="6"/>
+                  <w:bookmarkEnd w:id="7"/>
                   <w:p>
                     <w:pPr>
                       <w:spacing w:line="240" w:lineRule="auto"/>
@@ -9024,6 +9093,7 @@
   <w:style w:type="character" w:default="1" w:styleId="DefaultParagraphFont">
     <w:name w:val="Default Paragraph Font"/>
     <w:uiPriority w:val="1"/>
+    <w:semiHidden/>
     <w:unhideWhenUsed/>
   </w:style>
   <w:style w:type="table" w:default="1" w:styleId="TableNormal">

</xml_diff>

<commit_message>
Updated urls, views and templates
</commit_message>
<xml_diff>
--- a/Petstagram-Summary.DOCX
+++ b/Petstagram-Summary.DOCX
@@ -219,7 +219,25 @@
             <w:bCs/>
             <w:color w:val="ED7D31" w:themeColor="accent2"/>
           </w:rPr>
-          <w:t>Home Page/Petstagram</w:t>
+          <w:t>Home Page/Petst</w:t>
+        </w:r>
+        <w:r>
+          <w:rPr>
+            <w:rStyle w:val="Hyperlink"/>
+            <w:b/>
+            <w:bCs/>
+            <w:color w:val="ED7D31" w:themeColor="accent2"/>
+          </w:rPr>
+          <w:t>a</w:t>
+        </w:r>
+        <w:r>
+          <w:rPr>
+            <w:rStyle w:val="Hyperlink"/>
+            <w:b/>
+            <w:bCs/>
+            <w:color w:val="ED7D31" w:themeColor="accent2"/>
+          </w:rPr>
+          <w:t>gram</w:t>
         </w:r>
       </w:hyperlink>
       <w:r>
@@ -328,7 +346,7 @@
           <w:rPr>
             <w:rStyle w:val="Hyperlink"/>
           </w:rPr>
-          <w:t>http://127.0.0.1:8000/user/registration/</w:t>
+          <w:t>http://127.0.0.1:8000/accounts/registration/</w:t>
         </w:r>
       </w:hyperlink>
     </w:p>
@@ -365,7 +383,7 @@
           <w:rPr>
             <w:rStyle w:val="Hyperlink"/>
           </w:rPr>
-          <w:t>http://127.0.0.1:8000/user/login/</w:t>
+          <w:t>http://127.0.0.1:8000/accounts/login/</w:t>
         </w:r>
       </w:hyperlink>
     </w:p>
@@ -427,7 +445,19 @@
           <w:rPr>
             <w:rStyle w:val="Hyperlink"/>
           </w:rPr>
-          <w:t>http://127.0.0.1:8000/users/profile/&lt;str:username&gt;/</w:t>
+          <w:t>http://127.0.0.1:8000/a</w:t>
+        </w:r>
+        <w:r>
+          <w:rPr>
+            <w:rStyle w:val="Hyperlink"/>
+          </w:rPr>
+          <w:t>ccounts</w:t>
+        </w:r>
+        <w:r>
+          <w:rPr>
+            <w:rStyle w:val="Hyperlink"/>
+          </w:rPr>
+          <w:t>/profile/&lt;str:username&gt;/</w:t>
         </w:r>
       </w:hyperlink>
     </w:p>
@@ -451,7 +481,19 @@
           <w:rPr>
             <w:rStyle w:val="Hyperlink"/>
           </w:rPr>
-          <w:t>http://127.0.0.1:8000/users/profile/&lt;str:username&gt;/edit/</w:t>
+          <w:t>http://127.0.0.1:8000</w:t>
+        </w:r>
+        <w:r>
+          <w:rPr>
+            <w:rStyle w:val="Hyperlink"/>
+          </w:rPr>
+          <w:t>/accounts</w:t>
+        </w:r>
+        <w:r>
+          <w:rPr>
+            <w:rStyle w:val="Hyperlink"/>
+          </w:rPr>
+          <w:t>/profile/&lt;str:username&gt;/edit/</w:t>
         </w:r>
       </w:hyperlink>
       <w:r>
@@ -478,7 +520,19 @@
           <w:rPr>
             <w:rStyle w:val="Hyperlink"/>
           </w:rPr>
-          <w:t>http://127.0.0.1:8000/users/profile/&lt;str:username&gt;/delete/</w:t>
+          <w:t>http://127.0.0.1:8000</w:t>
+        </w:r>
+        <w:r>
+          <w:rPr>
+            <w:rStyle w:val="Hyperlink"/>
+          </w:rPr>
+          <w:t>/accounts</w:t>
+        </w:r>
+        <w:r>
+          <w:rPr>
+            <w:rStyle w:val="Hyperlink"/>
+          </w:rPr>
+          <w:t>/profile/&lt;str:username&gt;/delete/</w:t>
         </w:r>
       </w:hyperlink>
     </w:p>
@@ -528,7 +582,25 @@
             <w:bCs/>
             <w:color w:val="ED7D31" w:themeColor="accent2"/>
           </w:rPr>
-          <w:t>Photo Details Page</w:t>
+          <w:t>Photo D</w:t>
+        </w:r>
+        <w:r>
+          <w:rPr>
+            <w:rStyle w:val="Hyperlink"/>
+            <w:b/>
+            <w:bCs/>
+            <w:color w:val="ED7D31" w:themeColor="accent2"/>
+          </w:rPr>
+          <w:t>e</w:t>
+        </w:r>
+        <w:r>
+          <w:rPr>
+            <w:rStyle w:val="Hyperlink"/>
+            <w:b/>
+            <w:bCs/>
+            <w:color w:val="ED7D31" w:themeColor="accent2"/>
+          </w:rPr>
+          <w:t>tails Page</w:t>
         </w:r>
       </w:hyperlink>
       <w:r>
@@ -616,7 +688,7 @@
       </w:r>
     </w:p>
     <w:p>
-      <w:hyperlink w:anchor="_Add_Pet_Page" w:history="1">
+      <w:hyperlink w:anchor="_Add_Pet_Page_1" w:history="1">
         <w:r>
           <w:rPr>
             <w:rStyle w:val="Hyperlink"/>
@@ -624,7 +696,25 @@
             <w:bCs/>
             <w:color w:val="ED7D31" w:themeColor="accent2"/>
           </w:rPr>
-          <w:t>Add Pet Page</w:t>
+          <w:t>Add</w:t>
+        </w:r>
+        <w:r>
+          <w:rPr>
+            <w:rStyle w:val="Hyperlink"/>
+            <w:b/>
+            <w:bCs/>
+            <w:color w:val="ED7D31" w:themeColor="accent2"/>
+          </w:rPr>
+          <w:t xml:space="preserve"> </w:t>
+        </w:r>
+        <w:r>
+          <w:rPr>
+            <w:rStyle w:val="Hyperlink"/>
+            <w:b/>
+            <w:bCs/>
+            <w:color w:val="ED7D31" w:themeColor="accent2"/>
+          </w:rPr>
+          <w:t>Pet Page</w:t>
         </w:r>
       </w:hyperlink>
       <w:r>
@@ -635,9 +725,109 @@
           <w:rPr>
             <w:rStyle w:val="Hyperlink"/>
           </w:rPr>
-          <w:t>http://127.0.0.1:8000/pets/add/</w:t>
+          <w:t>http://127.0.0.1:8000/pets</w:t>
+        </w:r>
+        <w:r>
+          <w:rPr>
+            <w:rStyle w:val="Hyperlink"/>
+          </w:rPr>
+          <w:t>/</w:t>
+        </w:r>
+        <w:r>
+          <w:rPr>
+            <w:rStyle w:val="Hyperlink"/>
+          </w:rPr>
+          <w:t>owner=</w:t>
+        </w:r>
+        <w:r>
+          <w:rPr>
+            <w:rStyle w:val="Hyperlink"/>
+          </w:rPr>
+          <w:t>&lt;str:username&gt;</w:t>
+        </w:r>
+        <w:r>
+          <w:rPr>
+            <w:rStyle w:val="Hyperlink"/>
+          </w:rPr>
+          <w:t>/pet/add/</w:t>
         </w:r>
       </w:hyperlink>
+    </w:p>
+    <w:p>
+      <w:pPr>
+        <w:rPr>
+          <w:b/>
+          <w:bCs/>
+        </w:rPr>
+      </w:pPr>
+      <w:hyperlink w:anchor="_Pet_Details_Page" w:history="1">
+        <w:r>
+          <w:rPr>
+            <w:rStyle w:val="Hyperlink"/>
+            <w:b/>
+            <w:bCs/>
+            <w:color w:val="ED7D31" w:themeColor="accent2"/>
+          </w:rPr>
+          <w:t xml:space="preserve">Pet </w:t>
+        </w:r>
+        <w:r>
+          <w:rPr>
+            <w:rStyle w:val="Hyperlink"/>
+            <w:b/>
+            <w:bCs/>
+            <w:color w:val="ED7D31" w:themeColor="accent2"/>
+          </w:rPr>
+          <w:t>De</w:t>
+        </w:r>
+        <w:r>
+          <w:rPr>
+            <w:rStyle w:val="Hyperlink"/>
+            <w:b/>
+            <w:bCs/>
+            <w:color w:val="ED7D31" w:themeColor="accent2"/>
+          </w:rPr>
+          <w:t>t</w:t>
+        </w:r>
+        <w:r>
+          <w:rPr>
+            <w:rStyle w:val="Hyperlink"/>
+            <w:b/>
+            <w:bCs/>
+            <w:color w:val="ED7D31" w:themeColor="accent2"/>
+          </w:rPr>
+          <w:t>ails</w:t>
+        </w:r>
+        <w:r>
+          <w:rPr>
+            <w:rStyle w:val="Hyperlink"/>
+            <w:b/>
+            <w:bCs/>
+            <w:color w:val="ED7D31" w:themeColor="accent2"/>
+          </w:rPr>
+          <w:t xml:space="preserve"> Page</w:t>
+        </w:r>
+      </w:hyperlink>
+      <w:r>
+        <w:rPr>
+          <w:b/>
+          <w:bCs/>
+        </w:rPr>
+        <w:t>:</w:t>
+      </w:r>
+      <w:r>
+        <w:t xml:space="preserve"> </w:t>
+      </w:r>
+      <w:hyperlink r:id="rId17" w:history="1">
+        <w:r>
+          <w:rPr>
+            <w:rStyle w:val="Hyperlink"/>
+          </w:rPr>
+          <w:t>http://127.0.0.1:8000/pets/owner=&lt;str:username&gt;/pet/&lt;slug:pet_name&gt;/</w:t>
+        </w:r>
+      </w:hyperlink>
+      <w:r>
+        <w:t xml:space="preserve"> </w:t>
+      </w:r>
     </w:p>
     <w:p>
       <w:pPr>
@@ -667,12 +857,24 @@
       <w:r>
         <w:t xml:space="preserve"> </w:t>
       </w:r>
-      <w:hyperlink r:id="rId17" w:history="1">
+      <w:hyperlink r:id="rId18" w:history="1">
         <w:r>
           <w:rPr>
             <w:rStyle w:val="Hyperlink"/>
           </w:rPr>
-          <w:t>http://127.0.0.1:8000/pets/&lt;slug:pet_name&gt;/edit/</w:t>
+          <w:t>http://127.0.0.1:8000/pets</w:t>
+        </w:r>
+        <w:r>
+          <w:rPr>
+            <w:rStyle w:val="Hyperlink"/>
+          </w:rPr>
+          <w:t>/owner=&lt;str:username&gt;/</w:t>
+        </w:r>
+        <w:r>
+          <w:rPr>
+            <w:rStyle w:val="Hyperlink"/>
+          </w:rPr>
+          <w:t>pet/&lt;slug:pet_name&gt;/edit/</w:t>
         </w:r>
       </w:hyperlink>
       <w:r>
@@ -701,12 +903,24 @@
       <w:r>
         <w:t xml:space="preserve"> </w:t>
       </w:r>
-      <w:hyperlink r:id="rId18" w:history="1">
+      <w:hyperlink r:id="rId19" w:history="1">
         <w:r>
           <w:rPr>
             <w:rStyle w:val="Hyperlink"/>
           </w:rPr>
-          <w:t>http://127.0.0.1:8000/pets/&lt;slug:pet_name&gt;/delete/</w:t>
+          <w:t>http://127.0.0.1:8000/pets</w:t>
+        </w:r>
+        <w:r>
+          <w:rPr>
+            <w:rStyle w:val="Hyperlink"/>
+          </w:rPr>
+          <w:t>/owner=&lt;str:username&gt;/</w:t>
+        </w:r>
+        <w:r>
+          <w:rPr>
+            <w:rStyle w:val="Hyperlink"/>
+          </w:rPr>
+          <w:t>pet/&lt;slug:pet_name&gt;/delete/</w:t>
         </w:r>
       </w:hyperlink>
       <w:r>
@@ -2139,27 +2353,15 @@
         </w:numPr>
       </w:pPr>
       <w:r>
-        <w:t>Body</w:t>
-      </w:r>
-      <w:r>
-        <w:t xml:space="preserve"> - </w:t>
+        <w:t xml:space="preserve">Body - </w:t>
       </w:r>
       <w:proofErr w:type="spellStart"/>
       <w:r>
-        <w:t>Text</w:t>
-      </w:r>
-      <w:r>
-        <w:t>Field</w:t>
+        <w:t>TextField</w:t>
       </w:r>
       <w:proofErr w:type="spellEnd"/>
       <w:r>
-        <w:t>, the max</w:t>
-      </w:r>
-      <w:r>
-        <w:t xml:space="preserve"> length 300</w:t>
-      </w:r>
-      <w:r>
-        <w:t>, required</w:t>
+        <w:t>, the max length 300, required</w:t>
       </w:r>
     </w:p>
     <w:p>
@@ -2205,10 +2407,7 @@
         </w:numPr>
       </w:pPr>
       <w:r>
-        <w:t>photo</w:t>
-      </w:r>
-      <w:r>
-        <w:t xml:space="preserve"> = </w:t>
+        <w:t xml:space="preserve">photo = </w:t>
       </w:r>
       <w:proofErr w:type="spellStart"/>
       <w:proofErr w:type="gramStart"/>
@@ -2986,15 +3185,8 @@
         <w:rPr>
           <w:lang w:val="bg-BG"/>
         </w:rPr>
-        <w:t>.</w:t>
-      </w:r>
-      <w:r>
-        <w:rPr>
-          <w:lang w:val="bg-BG"/>
-        </w:rPr>
-        <w:t xml:space="preserve"> </w:t>
-      </w:r>
-      <w:proofErr w:type="gramStart"/>
+        <w:t xml:space="preserve">. </w:t>
+      </w:r>
       <w:r>
         <w:rPr>
           <w:b/>
@@ -3003,7 +3195,6 @@
         </w:rPr>
         <w:t>Note</w:t>
       </w:r>
-      <w:proofErr w:type="gramEnd"/>
       <w:r>
         <w:t xml:space="preserve">:  if </w:t>
       </w:r>
@@ -3011,18 +3202,10 @@
         <w:t>optional</w:t>
       </w:r>
       <w:r>
-        <w:t xml:space="preserve"> information is not given, the optional field is not visible.</w:t>
-      </w:r>
-      <w:r>
-        <w:t xml:space="preserve"> </w:t>
-      </w:r>
-      <w:proofErr w:type="gramStart"/>
-      <w:r>
-        <w:t>There</w:t>
-      </w:r>
-      <w:proofErr w:type="gramEnd"/>
-      <w:r>
-        <w:t xml:space="preserve"> are "</w:t>
+        <w:t xml:space="preserve"> information is not given, the optional field is not visible. </w:t>
+      </w:r>
+      <w:r>
+        <w:t>There are "</w:t>
       </w:r>
       <w:r>
         <w:rPr>
@@ -3643,6 +3826,8 @@
       <w:pPr>
         <w:pStyle w:val="Heading3"/>
       </w:pPr>
+      <w:bookmarkStart w:id="13" w:name="_Add_Pet_Page_1"/>
+      <w:bookmarkEnd w:id="13"/>
       <w:r>
         <w:t>Add Pet Page</w:t>
       </w:r>
@@ -3722,8 +3907,68 @@
       <w:pPr>
         <w:pStyle w:val="Heading3"/>
       </w:pPr>
-      <w:bookmarkStart w:id="13" w:name="_Pet_Edit_Page"/>
-      <w:bookmarkEnd w:id="13"/>
+      <w:bookmarkStart w:id="14" w:name="_Pet_Details_Page"/>
+      <w:bookmarkEnd w:id="14"/>
+      <w:r>
+        <w:t>Pet</w:t>
+      </w:r>
+      <w:r>
+        <w:t xml:space="preserve"> Details</w:t>
+      </w:r>
+      <w:r>
+        <w:t xml:space="preserve"> Page</w:t>
+      </w:r>
+    </w:p>
+    <w:p>
+      <w:r>
+        <w:t xml:space="preserve">The </w:t>
+      </w:r>
+      <w:r>
+        <w:rPr>
+          <w:b/>
+          <w:bCs/>
+        </w:rPr>
+        <w:t>visible fields</w:t>
+      </w:r>
+      <w:r>
+        <w:t xml:space="preserve"> when creating a pet profile are "</w:t>
+      </w:r>
+      <w:r>
+        <w:rPr>
+          <w:b/>
+          <w:bCs/>
+        </w:rPr>
+        <w:t>Pet Name</w:t>
+      </w:r>
+      <w:r>
+        <w:t>", and "</w:t>
+      </w:r>
+      <w:r>
+        <w:rPr>
+          <w:b/>
+          <w:bCs/>
+        </w:rPr>
+        <w:t>Day of Birth</w:t>
+      </w:r>
+      <w:r>
+        <w:t>". When the users successfully create a pet, they are redirected to their profile page</w:t>
+      </w:r>
+      <w:r>
+        <w:rPr>
+          <w:lang w:val="bg-BG"/>
+        </w:rPr>
+        <w:t xml:space="preserve">, </w:t>
+      </w:r>
+      <w:r>
+        <w:t>where info for all their pets is visible.</w:t>
+      </w:r>
+    </w:p>
+    <w:p>
+      <w:pPr>
+        <w:pStyle w:val="Heading3"/>
+      </w:pPr>
+      <w:bookmarkStart w:id="15" w:name="_Pet_Edit_Page"/>
+      <w:bookmarkEnd w:id="15"/>
       <w:r>
         <w:t>Pet Edit Page</w:t>
       </w:r>
@@ -3810,9 +4055,10 @@
       <w:pPr>
         <w:pStyle w:val="Heading3"/>
       </w:pPr>
-      <w:bookmarkStart w:id="14" w:name="_Pet_Delete_Page"/>
-      <w:bookmarkEnd w:id="14"/>
-      <w:r>
+      <w:bookmarkStart w:id="16" w:name="_Pet_Delete_Page"/>
+      <w:bookmarkEnd w:id="16"/>
+      <w:r>
+        <w:lastRenderedPageBreak/>
         <w:t>Pet Delete Page</w:t>
       </w:r>
     </w:p>
@@ -3886,17 +4132,8 @@
         </w:rPr>
         <w:t xml:space="preserve"> </w:t>
       </w:r>
-      <w:proofErr w:type="gramStart"/>
-      <w:r>
-        <w:t>When</w:t>
-      </w:r>
-      <w:proofErr w:type="gramEnd"/>
-      <w:r>
-        <w:t xml:space="preserve"> the </w:t>
-      </w:r>
-      <w:r>
-        <w:lastRenderedPageBreak/>
-        <w:t>user clicks on the "</w:t>
+      <w:r>
+        <w:t>When the user clicks on the "</w:t>
       </w:r>
       <w:r>
         <w:rPr>
@@ -3956,12 +4193,12 @@
       </w:r>
     </w:p>
     <w:sectPr>
-      <w:headerReference w:type="even" r:id="rId19"/>
-      <w:headerReference w:type="default" r:id="rId20"/>
-      <w:footerReference w:type="even" r:id="rId21"/>
-      <w:footerReference w:type="default" r:id="rId22"/>
-      <w:headerReference w:type="first" r:id="rId23"/>
-      <w:footerReference w:type="first" r:id="rId24"/>
+      <w:headerReference w:type="even" r:id="rId20"/>
+      <w:headerReference w:type="default" r:id="rId21"/>
+      <w:footerReference w:type="even" r:id="rId22"/>
+      <w:footerReference w:type="default" r:id="rId23"/>
+      <w:headerReference w:type="first" r:id="rId24"/>
+      <w:footerReference w:type="first" r:id="rId25"/>
       <w:pgSz w:w="12240" w:h="15840"/>
       <w:pgMar w:top="737" w:right="737" w:bottom="1077" w:left="737" w:header="720" w:footer="720" w:gutter="0"/>
       <w:cols w:space="720"/>
@@ -4188,7 +4425,7 @@
                               <w:szCs w:val="17"/>
                             </w:rPr>
                           </w:pPr>
-                          <w:bookmarkStart w:id="15" w:name="_Hlk24191091"/>
+                          <w:bookmarkStart w:id="17" w:name="_Hlk24191091"/>
                           <w:r>
                             <w:rPr>
                               <w:sz w:val="17"/>
@@ -4215,7 +4452,7 @@
                             <w:t>. Copyrighted document. Unauthorized copy, reproduction or use is not permitted.</w:t>
                           </w:r>
                         </w:p>
-                        <w:bookmarkEnd w:id="15"/>
+                        <w:bookmarkEnd w:id="17"/>
                         <w:p>
                           <w:pPr>
                             <w:spacing w:line="240" w:lineRule="auto"/>
@@ -4797,7 +5034,7 @@
                         <w:szCs w:val="17"/>
                       </w:rPr>
                     </w:pPr>
-                    <w:bookmarkStart w:id="16" w:name="_Hlk24191091"/>
+                    <w:bookmarkStart w:id="18" w:name="_Hlk24191091"/>
                     <w:r>
                       <w:rPr>
                         <w:sz w:val="17"/>
@@ -4824,7 +5061,7 @@
                       <w:t>. Copyrighted document. Unauthorized copy, reproduction or use is not permitted.</w:t>
                     </w:r>
                   </w:p>
-                  <w:bookmarkEnd w:id="16"/>
+                  <w:bookmarkEnd w:id="18"/>
                   <w:p>
                     <w:pPr>
                       <w:spacing w:line="240" w:lineRule="auto"/>
@@ -8646,7 +8883,6 @@
   <w:style w:type="character" w:default="1" w:styleId="DefaultParagraphFont">
     <w:name w:val="Default Paragraph Font"/>
     <w:uiPriority w:val="1"/>
-    <w:semiHidden/>
     <w:unhideWhenUsed/>
   </w:style>
   <w:style w:type="table" w:default="1" w:styleId="TableNormal">

</xml_diff>

<commit_message>
Refactored user forms, views, urls and templates; New migrations done, new database created (empty);
</commit_message>
<xml_diff>
--- a/Petstagram-Summary.DOCX
+++ b/Petstagram-Summary.DOCX
@@ -219,25 +219,7 @@
             <w:bCs/>
             <w:color w:val="ED7D31" w:themeColor="accent2"/>
           </w:rPr>
-          <w:t>Home Page/Petst</w:t>
-        </w:r>
-        <w:r>
-          <w:rPr>
-            <w:rStyle w:val="Hyperlink"/>
-            <w:b/>
-            <w:bCs/>
-            <w:color w:val="ED7D31" w:themeColor="accent2"/>
-          </w:rPr>
-          <w:t>a</w:t>
-        </w:r>
-        <w:r>
-          <w:rPr>
-            <w:rStyle w:val="Hyperlink"/>
-            <w:b/>
-            <w:bCs/>
-            <w:color w:val="ED7D31" w:themeColor="accent2"/>
-          </w:rPr>
-          <w:t>gram</w:t>
+          <w:t>Home Page/Petstagram</w:t>
         </w:r>
       </w:hyperlink>
       <w:r>
@@ -346,7 +328,7 @@
           <w:rPr>
             <w:rStyle w:val="Hyperlink"/>
           </w:rPr>
-          <w:t>http://127.0.0.1:8000/accounts/registration/</w:t>
+          <w:t>http://127.0.0.1:8000/accounts/register/</w:t>
         </w:r>
       </w:hyperlink>
     </w:p>
@@ -445,19 +427,7 @@
           <w:rPr>
             <w:rStyle w:val="Hyperlink"/>
           </w:rPr>
-          <w:t>http://127.0.0.1:8000/a</w:t>
-        </w:r>
-        <w:r>
-          <w:rPr>
-            <w:rStyle w:val="Hyperlink"/>
-          </w:rPr>
-          <w:t>ccounts</w:t>
-        </w:r>
-        <w:r>
-          <w:rPr>
-            <w:rStyle w:val="Hyperlink"/>
-          </w:rPr>
-          <w:t>/profile/&lt;str:username&gt;/</w:t>
+          <w:t>http://127.0.0.1:8000/accounts/profile/&lt;str:username&gt;/</w:t>
         </w:r>
       </w:hyperlink>
     </w:p>
@@ -481,19 +451,7 @@
           <w:rPr>
             <w:rStyle w:val="Hyperlink"/>
           </w:rPr>
-          <w:t>http://127.0.0.1:8000</w:t>
-        </w:r>
-        <w:r>
-          <w:rPr>
-            <w:rStyle w:val="Hyperlink"/>
-          </w:rPr>
-          <w:t>/accounts</w:t>
-        </w:r>
-        <w:r>
-          <w:rPr>
-            <w:rStyle w:val="Hyperlink"/>
-          </w:rPr>
-          <w:t>/profile/&lt;str:username&gt;/edit/</w:t>
+          <w:t>http://127.0.0.1:8000/accounts/profile/&lt;str:username&gt;/edit/</w:t>
         </w:r>
       </w:hyperlink>
       <w:r>
@@ -520,19 +478,7 @@
           <w:rPr>
             <w:rStyle w:val="Hyperlink"/>
           </w:rPr>
-          <w:t>http://127.0.0.1:8000</w:t>
-        </w:r>
-        <w:r>
-          <w:rPr>
-            <w:rStyle w:val="Hyperlink"/>
-          </w:rPr>
-          <w:t>/accounts</w:t>
-        </w:r>
-        <w:r>
-          <w:rPr>
-            <w:rStyle w:val="Hyperlink"/>
-          </w:rPr>
-          <w:t>/profile/&lt;str:username&gt;/delete/</w:t>
+          <w:t>http://127.0.0.1:8000/accounts/profile/&lt;str:username&gt;/delete/</w:t>
         </w:r>
       </w:hyperlink>
     </w:p>
@@ -582,25 +528,7 @@
             <w:bCs/>
             <w:color w:val="ED7D31" w:themeColor="accent2"/>
           </w:rPr>
-          <w:t>Photo D</w:t>
-        </w:r>
-        <w:r>
-          <w:rPr>
-            <w:rStyle w:val="Hyperlink"/>
-            <w:b/>
-            <w:bCs/>
-            <w:color w:val="ED7D31" w:themeColor="accent2"/>
-          </w:rPr>
-          <w:t>e</w:t>
-        </w:r>
-        <w:r>
-          <w:rPr>
-            <w:rStyle w:val="Hyperlink"/>
-            <w:b/>
-            <w:bCs/>
-            <w:color w:val="ED7D31" w:themeColor="accent2"/>
-          </w:rPr>
-          <w:t>tails Page</w:t>
+          <w:t>Photo Details Page</w:t>
         </w:r>
       </w:hyperlink>
       <w:r>
@@ -696,25 +624,7 @@
             <w:bCs/>
             <w:color w:val="ED7D31" w:themeColor="accent2"/>
           </w:rPr>
-          <w:t>Add</w:t>
-        </w:r>
-        <w:r>
-          <w:rPr>
-            <w:rStyle w:val="Hyperlink"/>
-            <w:b/>
-            <w:bCs/>
-            <w:color w:val="ED7D31" w:themeColor="accent2"/>
-          </w:rPr>
-          <w:t xml:space="preserve"> </w:t>
-        </w:r>
-        <w:r>
-          <w:rPr>
-            <w:rStyle w:val="Hyperlink"/>
-            <w:b/>
-            <w:bCs/>
-            <w:color w:val="ED7D31" w:themeColor="accent2"/>
-          </w:rPr>
-          <w:t>Pet Page</w:t>
+          <w:t>Add Pet Page</w:t>
         </w:r>
       </w:hyperlink>
       <w:r>
@@ -725,31 +635,7 @@
           <w:rPr>
             <w:rStyle w:val="Hyperlink"/>
           </w:rPr>
-          <w:t>http://127.0.0.1:8000/pets</w:t>
-        </w:r>
-        <w:r>
-          <w:rPr>
-            <w:rStyle w:val="Hyperlink"/>
-          </w:rPr>
-          <w:t>/</w:t>
-        </w:r>
-        <w:r>
-          <w:rPr>
-            <w:rStyle w:val="Hyperlink"/>
-          </w:rPr>
-          <w:t>owner=</w:t>
-        </w:r>
-        <w:r>
-          <w:rPr>
-            <w:rStyle w:val="Hyperlink"/>
-          </w:rPr>
-          <w:t>&lt;str:username&gt;</w:t>
-        </w:r>
-        <w:r>
-          <w:rPr>
-            <w:rStyle w:val="Hyperlink"/>
-          </w:rPr>
-          <w:t>/pet/add/</w:t>
+          <w:t>http://127.0.0.1:8000/pets/add/</w:t>
         </w:r>
       </w:hyperlink>
     </w:p>
@@ -768,43 +654,7 @@
             <w:bCs/>
             <w:color w:val="ED7D31" w:themeColor="accent2"/>
           </w:rPr>
-          <w:t xml:space="preserve">Pet </w:t>
-        </w:r>
-        <w:r>
-          <w:rPr>
-            <w:rStyle w:val="Hyperlink"/>
-            <w:b/>
-            <w:bCs/>
-            <w:color w:val="ED7D31" w:themeColor="accent2"/>
-          </w:rPr>
-          <w:t>De</w:t>
-        </w:r>
-        <w:r>
-          <w:rPr>
-            <w:rStyle w:val="Hyperlink"/>
-            <w:b/>
-            <w:bCs/>
-            <w:color w:val="ED7D31" w:themeColor="accent2"/>
-          </w:rPr>
-          <w:t>t</w:t>
-        </w:r>
-        <w:r>
-          <w:rPr>
-            <w:rStyle w:val="Hyperlink"/>
-            <w:b/>
-            <w:bCs/>
-            <w:color w:val="ED7D31" w:themeColor="accent2"/>
-          </w:rPr>
-          <w:t>ails</w:t>
-        </w:r>
-        <w:r>
-          <w:rPr>
-            <w:rStyle w:val="Hyperlink"/>
-            <w:b/>
-            <w:bCs/>
-            <w:color w:val="ED7D31" w:themeColor="accent2"/>
-          </w:rPr>
-          <w:t xml:space="preserve"> Page</w:t>
+          <w:t>Pet Details Page</w:t>
         </w:r>
       </w:hyperlink>
       <w:r>
@@ -862,19 +712,7 @@
           <w:rPr>
             <w:rStyle w:val="Hyperlink"/>
           </w:rPr>
-          <w:t>http://127.0.0.1:8000/pets</w:t>
-        </w:r>
-        <w:r>
-          <w:rPr>
-            <w:rStyle w:val="Hyperlink"/>
-          </w:rPr>
-          <w:t>/owner=&lt;str:username&gt;/</w:t>
-        </w:r>
-        <w:r>
-          <w:rPr>
-            <w:rStyle w:val="Hyperlink"/>
-          </w:rPr>
-          <w:t>pet/&lt;slug:pet_name&gt;/edit/</w:t>
+          <w:t>http://127.0.0.1:8000/pets/owner=&lt;str:username&gt;/pet/&lt;slug:pet_name&gt;/edit/</w:t>
         </w:r>
       </w:hyperlink>
       <w:r>
@@ -908,19 +746,7 @@
           <w:rPr>
             <w:rStyle w:val="Hyperlink"/>
           </w:rPr>
-          <w:t>http://127.0.0.1:8000/pets</w:t>
-        </w:r>
-        <w:r>
-          <w:rPr>
-            <w:rStyle w:val="Hyperlink"/>
-          </w:rPr>
-          <w:t>/owner=&lt;str:username&gt;/</w:t>
-        </w:r>
-        <w:r>
-          <w:rPr>
-            <w:rStyle w:val="Hyperlink"/>
-          </w:rPr>
-          <w:t>pet/&lt;slug:pet_name&gt;/delete/</w:t>
+          <w:t>http://127.0.0.1:8000/pets/owner=&lt;str:username&gt;/pet/&lt;slug:pet_name&gt;/delete/</w:t>
         </w:r>
       </w:hyperlink>
       <w:r>
@@ -3910,13 +3736,7 @@
       <w:bookmarkStart w:id="14" w:name="_Pet_Details_Page"/>
       <w:bookmarkEnd w:id="14"/>
       <w:r>
-        <w:t>Pet</w:t>
-      </w:r>
-      <w:r>
-        <w:t xml:space="preserve"> Details</w:t>
-      </w:r>
-      <w:r>
-        <w:t xml:space="preserve"> Page</w:t>
+        <w:t>Pet Details Page</w:t>
       </w:r>
     </w:p>
     <w:p>

</xml_diff>

<commit_message>
Edited photo app with context; changed user model methods so it is useful in the details templates
</commit_message>
<xml_diff>
--- a/Petstagram-Summary.DOCX
+++ b/Petstagram-Summary.DOCX
@@ -672,12 +672,9 @@
           <w:rPr>
             <w:rStyle w:val="Hyperlink"/>
           </w:rPr>
-          <w:t>http://127.0.0.1:8000/pets/owner=&lt;str:username&gt;/pet/&lt;slug:pet_name&gt;/</w:t>
+          <w:t>http://127.0.0.1:8000/pets/&lt;str:username&gt;/pet/&lt;slug:pet_name&gt;/</w:t>
         </w:r>
       </w:hyperlink>
-      <w:r>
-        <w:t xml:space="preserve"> </w:t>
-      </w:r>
     </w:p>
     <w:p>
       <w:pPr>
@@ -712,12 +709,9 @@
           <w:rPr>
             <w:rStyle w:val="Hyperlink"/>
           </w:rPr>
-          <w:t>http://127.0.0.1:8000/pets/owner=&lt;str:username&gt;/pet/&lt;slug:pet_name&gt;/edit/</w:t>
+          <w:t>http://127.0.0.1:8000/pets/&lt;str:username&gt;/pet/&lt;slug:pet_name&gt;/edit/</w:t>
         </w:r>
       </w:hyperlink>
-      <w:r>
-        <w:t xml:space="preserve"> </w:t>
-      </w:r>
     </w:p>
     <w:p>
       <w:hyperlink w:anchor="_Pet_Delete_Page" w:history="1">
@@ -746,12 +740,9 @@
           <w:rPr>
             <w:rStyle w:val="Hyperlink"/>
           </w:rPr>
-          <w:t>http://127.0.0.1:8000/pets/owner=&lt;str:username&gt;/pet/&lt;slug:pet_name&gt;/delete/</w:t>
+          <w:t>http://127.0.0.1:8000/pets/&lt;str:username&gt;/pet/&lt;slug:pet_name&gt;/delete/</w:t>
         </w:r>
       </w:hyperlink>
-      <w:r>
-        <w:t xml:space="preserve"> </w:t>
-      </w:r>
     </w:p>
     <w:p>
       <w:pPr>
@@ -8703,6 +8694,7 @@
   <w:style w:type="character" w:default="1" w:styleId="DefaultParagraphFont">
     <w:name w:val="Default Paragraph Font"/>
     <w:uiPriority w:val="1"/>
+    <w:semiHidden/>
     <w:unhideWhenUsed/>
   </w:style>
   <w:style w:type="table" w:default="1" w:styleId="TableNormal">

</xml_diff>

<commit_message>
made little changes to photo model
</commit_message>
<xml_diff>
--- a/Petstagram-Summary.DOCX
+++ b/Petstagram-Summary.DOCX
@@ -854,6 +854,44 @@
     <w:p>
       <w:pPr>
         <w:pStyle w:val="ListParagraph"/>
+        <w:numPr>
+          <w:ilvl w:val="0"/>
+          <w:numId w:val="13"/>
+        </w:numPr>
+        <w:ind w:hanging="360"/>
+      </w:pPr>
+      <w:r>
+        <w:t xml:space="preserve">Password – </w:t>
+      </w:r>
+      <w:proofErr w:type="spellStart"/>
+      <w:r>
+        <w:t>re</w:t>
+      </w:r>
+      <w:r>
+        <w:t>user</w:t>
+      </w:r>
+      <w:proofErr w:type="spellEnd"/>
+      <w:r>
+        <w:t xml:space="preserve"> form Django user</w:t>
+      </w:r>
+      <w:r>
+        <w:t xml:space="preserve">, cannot be </w:t>
+      </w:r>
+      <w:r>
+        <w:t xml:space="preserve">edited once </w:t>
+      </w:r>
+      <w:proofErr w:type="gramStart"/>
+      <w:r>
+        <w:t>registered;</w:t>
+      </w:r>
+      <w:proofErr w:type="gramEnd"/>
+      <w:r>
+        <w:t xml:space="preserve"> validation?</w:t>
+      </w:r>
+    </w:p>
+    <w:p>
+      <w:pPr>
+        <w:pStyle w:val="ListParagraph"/>
         <w:keepNext/>
         <w:numPr>
           <w:ilvl w:val="1"/>
@@ -861,27 +899,29 @@
         </w:numPr>
       </w:pPr>
       <w:r>
-        <w:t xml:space="preserve">Label </w:t>
-      </w:r>
-      <w:r>
-        <w:rPr>
-          <w:b/>
-          <w:bCs/>
-        </w:rPr>
-        <w:t>"</w:t>
-      </w:r>
-      <w:r>
-        <w:rPr>
-          <w:b/>
-          <w:bCs/>
-        </w:rPr>
-        <w:t>Username</w:t>
-      </w:r>
-      <w:r>
-        <w:rPr>
-          <w:b/>
-          <w:bCs/>
-        </w:rPr>
+        <w:t>P</w:t>
+      </w:r>
+      <w:r>
+        <w:t>laceholder</w:t>
+      </w:r>
+      <w:r>
+        <w:t xml:space="preserve"> "</w:t>
+      </w:r>
+      <w:r>
+        <w:rPr>
+          <w:b/>
+          <w:bCs/>
+        </w:rPr>
+        <w:t xml:space="preserve">Enter </w:t>
+      </w:r>
+      <w:r>
+        <w:rPr>
+          <w:b/>
+          <w:bCs/>
+        </w:rPr>
+        <w:t>password</w:t>
+      </w:r>
+      <w:r>
         <w:t>"</w:t>
       </w:r>
     </w:p>
@@ -895,33 +935,13 @@
         <w:ind w:hanging="360"/>
       </w:pPr>
       <w:r>
-        <w:t xml:space="preserve">Password – </w:t>
+        <w:t xml:space="preserve">Email Address – </w:t>
       </w:r>
       <w:proofErr w:type="spellStart"/>
       <w:r>
-        <w:t>re</w:t>
-      </w:r>
-      <w:r>
-        <w:t>user</w:t>
+        <w:t>EmailField</w:t>
       </w:r>
       <w:proofErr w:type="spellEnd"/>
-      <w:r>
-        <w:t xml:space="preserve"> form Django user</w:t>
-      </w:r>
-      <w:r>
-        <w:t xml:space="preserve">, cannot be </w:t>
-      </w:r>
-      <w:r>
-        <w:t xml:space="preserve">edited once </w:t>
-      </w:r>
-      <w:proofErr w:type="gramStart"/>
-      <w:r>
-        <w:t>registered;</w:t>
-      </w:r>
-      <w:proofErr w:type="gramEnd"/>
-      <w:r>
-        <w:t xml:space="preserve"> validation?</w:t>
-      </w:r>
     </w:p>
     <w:p>
       <w:pPr>
@@ -953,10 +973,68 @@
           <w:b/>
           <w:bCs/>
         </w:rPr>
-        <w:t>password</w:t>
+        <w:t>email address</w:t>
       </w:r>
       <w:r>
         <w:t>"</w:t>
+      </w:r>
+    </w:p>
+    <w:p>
+      <w:r>
+        <w:rPr>
+          <w:b/>
+          <w:bCs/>
+          <w:u w:val="single"/>
+        </w:rPr>
+        <w:t>Note</w:t>
+      </w:r>
+      <w:r>
+        <w:t xml:space="preserve">: the user </w:t>
+      </w:r>
+      <w:r>
+        <w:t>must</w:t>
+      </w:r>
+      <w:r>
+        <w:t xml:space="preserve"> register with the information provided above</w:t>
+      </w:r>
+    </w:p>
+    <w:p>
+      <w:pPr>
+        <w:pStyle w:val="ListParagraph"/>
+        <w:numPr>
+          <w:ilvl w:val="0"/>
+          <w:numId w:val="13"/>
+        </w:numPr>
+        <w:ind w:hanging="360"/>
+      </w:pPr>
+      <w:r>
+        <w:t>F</w:t>
+      </w:r>
+      <w:r>
+        <w:t>irst</w:t>
+      </w:r>
+      <w:r>
+        <w:t xml:space="preserve"> N</w:t>
+      </w:r>
+      <w:r>
+        <w:t xml:space="preserve">ame </w:t>
+      </w:r>
+      <w:r>
+        <w:t>–</w:t>
+      </w:r>
+      <w:r>
+        <w:t xml:space="preserve"> </w:t>
+      </w:r>
+      <w:proofErr w:type="spellStart"/>
+      <w:r>
+        <w:t>CharField</w:t>
+      </w:r>
+      <w:proofErr w:type="spellEnd"/>
+      <w:r>
+        <w:t>, min</w:t>
+      </w:r>
+      <w:r>
+        <w:t xml:space="preserve"> 2 chars, max - 30 chars, should consist only of letters.</w:t>
       </w:r>
     </w:p>
     <w:p>
@@ -969,27 +1047,49 @@
         </w:numPr>
       </w:pPr>
       <w:r>
-        <w:t xml:space="preserve">Label </w:t>
-      </w:r>
-      <w:r>
-        <w:rPr>
-          <w:b/>
-          <w:bCs/>
-        </w:rPr>
-        <w:t>"</w:t>
-      </w:r>
-      <w:r>
-        <w:rPr>
-          <w:b/>
-          <w:bCs/>
-        </w:rPr>
-        <w:t>Password</w:t>
-      </w:r>
-      <w:r>
-        <w:rPr>
-          <w:b/>
-          <w:bCs/>
-        </w:rPr>
+        <w:t xml:space="preserve">Required </w:t>
+      </w:r>
+      <w:r>
+        <w:rPr>
+          <w:b/>
+          <w:bCs/>
+        </w:rPr>
+        <w:t>False</w:t>
+      </w:r>
+    </w:p>
+    <w:p>
+      <w:pPr>
+        <w:pStyle w:val="ListParagraph"/>
+        <w:keepNext/>
+        <w:numPr>
+          <w:ilvl w:val="1"/>
+          <w:numId w:val="13"/>
+        </w:numPr>
+      </w:pPr>
+      <w:r>
+        <w:t>P</w:t>
+      </w:r>
+      <w:r>
+        <w:t>laceholder</w:t>
+      </w:r>
+      <w:r>
+        <w:t xml:space="preserve"> "</w:t>
+      </w:r>
+      <w:r>
+        <w:rPr>
+          <w:b/>
+          <w:bCs/>
+        </w:rPr>
+        <w:t xml:space="preserve">Enter </w:t>
+      </w:r>
+      <w:r>
+        <w:rPr>
+          <w:b/>
+          <w:bCs/>
+        </w:rPr>
+        <w:t>first name</w:t>
+      </w:r>
+      <w:r>
         <w:t>"</w:t>
       </w:r>
     </w:p>
@@ -1003,21 +1103,18 @@
         <w:ind w:hanging="360"/>
       </w:pPr>
       <w:r>
-        <w:t xml:space="preserve">Email Address – </w:t>
+        <w:t>Last N</w:t>
+      </w:r>
+      <w:r>
+        <w:t xml:space="preserve">ame - </w:t>
       </w:r>
       <w:proofErr w:type="spellStart"/>
       <w:r>
-        <w:t>EmailField</w:t>
+        <w:t>CharField</w:t>
       </w:r>
       <w:proofErr w:type="spellEnd"/>
       <w:r>
-        <w:t xml:space="preserve">, </w:t>
-      </w:r>
-      <w:r>
-        <w:t xml:space="preserve">additional </w:t>
-      </w:r>
-      <w:r>
-        <w:t>validation??</w:t>
+        <w:t>, min 2 chars, max - 30 chars, should consist only of letters.</w:t>
       </w:r>
     </w:p>
     <w:p>
@@ -1030,30 +1127,44 @@
         </w:numPr>
       </w:pPr>
       <w:r>
-        <w:t>P</w:t>
-      </w:r>
-      <w:r>
-        <w:t>laceholder</w:t>
-      </w:r>
-      <w:r>
-        <w:t xml:space="preserve"> "</w:t>
-      </w:r>
-      <w:r>
-        <w:rPr>
-          <w:b/>
-          <w:bCs/>
-        </w:rPr>
-        <w:t xml:space="preserve">Enter </w:t>
-      </w:r>
-      <w:r>
-        <w:rPr>
-          <w:b/>
-          <w:bCs/>
-        </w:rPr>
-        <w:t>email address</w:t>
-      </w:r>
-      <w:r>
-        <w:t>"</w:t>
+        <w:t xml:space="preserve">Required </w:t>
+      </w:r>
+      <w:r>
+        <w:rPr>
+          <w:b/>
+          <w:bCs/>
+        </w:rPr>
+        <w:t>False</w:t>
+      </w:r>
+    </w:p>
+    <w:p>
+      <w:pPr>
+        <w:pStyle w:val="ListParagraph"/>
+        <w:numPr>
+          <w:ilvl w:val="0"/>
+          <w:numId w:val="13"/>
+        </w:numPr>
+        <w:ind w:hanging="360"/>
+      </w:pPr>
+      <w:r>
+        <w:t xml:space="preserve">Profile picture </w:t>
+      </w:r>
+      <w:r>
+        <w:t>–</w:t>
+      </w:r>
+      <w:r>
+        <w:t xml:space="preserve"> </w:t>
+      </w:r>
+      <w:proofErr w:type="spellStart"/>
+      <w:r>
+        <w:t>URLField</w:t>
+      </w:r>
+      <w:proofErr w:type="spellEnd"/>
+      <w:r>
+        <w:t xml:space="preserve">, </w:t>
+      </w:r>
+      <w:r>
+        <w:t>the user can link their picture using a URL.</w:t>
       </w:r>
     </w:p>
     <w:p>
@@ -1066,95 +1177,14 @@
         </w:numPr>
       </w:pPr>
       <w:r>
-        <w:t xml:space="preserve">Label </w:t>
-      </w:r>
-      <w:r>
-        <w:rPr>
-          <w:b/>
-          <w:bCs/>
-        </w:rPr>
-        <w:t>"E</w:t>
-      </w:r>
-      <w:r>
-        <w:rPr>
-          <w:b/>
-          <w:bCs/>
-        </w:rPr>
-        <w:t xml:space="preserve">mail </w:t>
-      </w:r>
-      <w:proofErr w:type="spellStart"/>
-      <w:r>
-        <w:rPr>
-          <w:b/>
-          <w:bCs/>
-        </w:rPr>
-        <w:t>Adress</w:t>
-      </w:r>
-      <w:proofErr w:type="spellEnd"/>
-      <w:r>
-        <w:rPr>
-          <w:b/>
-          <w:bCs/>
-        </w:rPr>
-        <w:t>"</w:t>
-      </w:r>
-    </w:p>
-    <w:p>
-      <w:r>
-        <w:rPr>
-          <w:b/>
-          <w:bCs/>
-          <w:u w:val="single"/>
-        </w:rPr>
-        <w:t>Note</w:t>
-      </w:r>
-      <w:r>
-        <w:t xml:space="preserve">: the user </w:t>
-      </w:r>
-      <w:r>
-        <w:t>must</w:t>
-      </w:r>
-      <w:r>
-        <w:t xml:space="preserve"> register with the information provided above</w:t>
-      </w:r>
-    </w:p>
-    <w:p>
-      <w:pPr>
-        <w:pStyle w:val="ListParagraph"/>
-        <w:numPr>
-          <w:ilvl w:val="0"/>
-          <w:numId w:val="13"/>
-        </w:numPr>
-        <w:ind w:hanging="360"/>
-      </w:pPr>
-      <w:r>
-        <w:t>F</w:t>
-      </w:r>
-      <w:r>
-        <w:t>irst</w:t>
-      </w:r>
-      <w:r>
-        <w:t xml:space="preserve"> N</w:t>
-      </w:r>
-      <w:r>
-        <w:t xml:space="preserve">ame </w:t>
-      </w:r>
-      <w:r>
-        <w:t>–</w:t>
-      </w:r>
-      <w:r>
-        <w:t xml:space="preserve"> </w:t>
-      </w:r>
-      <w:proofErr w:type="spellStart"/>
-      <w:r>
-        <w:t>CharField</w:t>
-      </w:r>
-      <w:proofErr w:type="spellEnd"/>
-      <w:r>
-        <w:t>, min</w:t>
-      </w:r>
-      <w:r>
-        <w:t xml:space="preserve"> 2 chars, max - 30 chars, should consist only of letters.</w:t>
+        <w:t xml:space="preserve">Required </w:t>
+      </w:r>
+      <w:r>
+        <w:rPr>
+          <w:b/>
+          <w:bCs/>
+        </w:rPr>
+        <w:t>False</w:t>
       </w:r>
     </w:p>
     <w:p>
@@ -1167,253 +1197,6 @@
         </w:numPr>
       </w:pPr>
       <w:r>
-        <w:t xml:space="preserve">Required </w:t>
-      </w:r>
-      <w:r>
-        <w:rPr>
-          <w:b/>
-          <w:bCs/>
-        </w:rPr>
-        <w:t>False</w:t>
-      </w:r>
-    </w:p>
-    <w:p>
-      <w:pPr>
-        <w:pStyle w:val="ListParagraph"/>
-        <w:keepNext/>
-        <w:numPr>
-          <w:ilvl w:val="1"/>
-          <w:numId w:val="13"/>
-        </w:numPr>
-      </w:pPr>
-      <w:r>
-        <w:t>P</w:t>
-      </w:r>
-      <w:r>
-        <w:t>laceholder</w:t>
-      </w:r>
-      <w:r>
-        <w:t xml:space="preserve"> "</w:t>
-      </w:r>
-      <w:r>
-        <w:rPr>
-          <w:b/>
-          <w:bCs/>
-        </w:rPr>
-        <w:t xml:space="preserve">Enter </w:t>
-      </w:r>
-      <w:r>
-        <w:rPr>
-          <w:b/>
-          <w:bCs/>
-        </w:rPr>
-        <w:t>first name</w:t>
-      </w:r>
-      <w:r>
-        <w:t>"</w:t>
-      </w:r>
-    </w:p>
-    <w:p>
-      <w:pPr>
-        <w:pStyle w:val="ListParagraph"/>
-        <w:keepNext/>
-        <w:numPr>
-          <w:ilvl w:val="1"/>
-          <w:numId w:val="13"/>
-        </w:numPr>
-      </w:pPr>
-      <w:r>
-        <w:t xml:space="preserve">Label </w:t>
-      </w:r>
-      <w:r>
-        <w:rPr>
-          <w:b/>
-          <w:bCs/>
-        </w:rPr>
-        <w:t>"First Name"</w:t>
-      </w:r>
-    </w:p>
-    <w:p>
-      <w:pPr>
-        <w:pStyle w:val="ListParagraph"/>
-        <w:numPr>
-          <w:ilvl w:val="0"/>
-          <w:numId w:val="13"/>
-        </w:numPr>
-        <w:ind w:hanging="360"/>
-      </w:pPr>
-      <w:r>
-        <w:t>Last N</w:t>
-      </w:r>
-      <w:r>
-        <w:t xml:space="preserve">ame - </w:t>
-      </w:r>
-      <w:proofErr w:type="spellStart"/>
-      <w:r>
-        <w:t>CharField</w:t>
-      </w:r>
-      <w:proofErr w:type="spellEnd"/>
-      <w:r>
-        <w:t>, min 2 chars, max - 30 chars, should consist only of letters.</w:t>
-      </w:r>
-    </w:p>
-    <w:p>
-      <w:pPr>
-        <w:pStyle w:val="ListParagraph"/>
-        <w:keepNext/>
-        <w:numPr>
-          <w:ilvl w:val="1"/>
-          <w:numId w:val="13"/>
-        </w:numPr>
-      </w:pPr>
-      <w:r>
-        <w:t xml:space="preserve">Required </w:t>
-      </w:r>
-      <w:r>
-        <w:rPr>
-          <w:b/>
-          <w:bCs/>
-        </w:rPr>
-        <w:t>False</w:t>
-      </w:r>
-    </w:p>
-    <w:p>
-      <w:pPr>
-        <w:pStyle w:val="ListParagraph"/>
-        <w:keepNext/>
-        <w:numPr>
-          <w:ilvl w:val="1"/>
-          <w:numId w:val="13"/>
-        </w:numPr>
-      </w:pPr>
-      <w:r>
-        <w:t>P</w:t>
-      </w:r>
-      <w:r>
-        <w:t>laceholder</w:t>
-      </w:r>
-      <w:r>
-        <w:t xml:space="preserve"> "</w:t>
-      </w:r>
-      <w:r>
-        <w:rPr>
-          <w:b/>
-          <w:bCs/>
-        </w:rPr>
-        <w:t xml:space="preserve">Enter </w:t>
-      </w:r>
-      <w:r>
-        <w:rPr>
-          <w:b/>
-          <w:bCs/>
-        </w:rPr>
-        <w:t>last</w:t>
-      </w:r>
-      <w:r>
-        <w:rPr>
-          <w:b/>
-          <w:bCs/>
-        </w:rPr>
-        <w:t xml:space="preserve"> name</w:t>
-      </w:r>
-      <w:r>
-        <w:t>"</w:t>
-      </w:r>
-    </w:p>
-    <w:p>
-      <w:pPr>
-        <w:pStyle w:val="ListParagraph"/>
-        <w:keepNext/>
-        <w:numPr>
-          <w:ilvl w:val="1"/>
-          <w:numId w:val="13"/>
-        </w:numPr>
-      </w:pPr>
-      <w:r>
-        <w:t xml:space="preserve">Label </w:t>
-      </w:r>
-      <w:r>
-        <w:rPr>
-          <w:b/>
-          <w:bCs/>
-        </w:rPr>
-        <w:t>"</w:t>
-      </w:r>
-      <w:r>
-        <w:rPr>
-          <w:b/>
-          <w:bCs/>
-        </w:rPr>
-        <w:t>Last</w:t>
-      </w:r>
-      <w:r>
-        <w:rPr>
-          <w:b/>
-          <w:bCs/>
-        </w:rPr>
-        <w:t xml:space="preserve"> Name"</w:t>
-      </w:r>
-    </w:p>
-    <w:p>
-      <w:pPr>
-        <w:pStyle w:val="ListParagraph"/>
-        <w:numPr>
-          <w:ilvl w:val="0"/>
-          <w:numId w:val="13"/>
-        </w:numPr>
-        <w:ind w:hanging="360"/>
-      </w:pPr>
-      <w:r>
-        <w:t xml:space="preserve">Profile picture </w:t>
-      </w:r>
-      <w:r>
-        <w:t>–</w:t>
-      </w:r>
-      <w:r>
-        <w:t xml:space="preserve"> </w:t>
-      </w:r>
-      <w:proofErr w:type="spellStart"/>
-      <w:r>
-        <w:t>URLField</w:t>
-      </w:r>
-      <w:proofErr w:type="spellEnd"/>
-      <w:r>
-        <w:t xml:space="preserve">, </w:t>
-      </w:r>
-      <w:r>
-        <w:t>the user can link their picture using a URL.</w:t>
-      </w:r>
-    </w:p>
-    <w:p>
-      <w:pPr>
-        <w:pStyle w:val="ListParagraph"/>
-        <w:keepNext/>
-        <w:numPr>
-          <w:ilvl w:val="1"/>
-          <w:numId w:val="13"/>
-        </w:numPr>
-      </w:pPr>
-      <w:r>
-        <w:t xml:space="preserve">Required </w:t>
-      </w:r>
-      <w:r>
-        <w:rPr>
-          <w:b/>
-          <w:bCs/>
-        </w:rPr>
-        <w:t>False</w:t>
-      </w:r>
-    </w:p>
-    <w:p>
-      <w:pPr>
-        <w:pStyle w:val="ListParagraph"/>
-        <w:keepNext/>
-        <w:numPr>
-          <w:ilvl w:val="1"/>
-          <w:numId w:val="13"/>
-        </w:numPr>
-      </w:pPr>
-      <w:r>
         <w:t xml:space="preserve">Label </w:t>
       </w:r>
       <w:r>
@@ -1563,7 +1346,21 @@
         <w:t xml:space="preserve">, </w:t>
       </w:r>
       <w:r>
-        <w:t xml:space="preserve">max 30 characters. All pets' names should be unique </w:t>
+        <w:t xml:space="preserve">max 30 </w:t>
+      </w:r>
+      <w:proofErr w:type="spellStart"/>
+      <w:r>
+        <w:t>characte</w:t>
+      </w:r>
+      <w:r>
+        <w:t>s</w:t>
+      </w:r>
+      <w:r>
+        <w:t>rs</w:t>
+      </w:r>
+      <w:proofErr w:type="spellEnd"/>
+      <w:r>
+        <w:t xml:space="preserve">. All pets' names should be unique </w:t>
       </w:r>
       <w:r>
         <w:t>to</w:t>
@@ -1623,40 +1420,6 @@
     <w:p>
       <w:pPr>
         <w:pStyle w:val="ListParagraph"/>
-        <w:keepNext/>
-        <w:numPr>
-          <w:ilvl w:val="1"/>
-          <w:numId w:val="15"/>
-        </w:numPr>
-      </w:pPr>
-      <w:r>
-        <w:t xml:space="preserve">Label </w:t>
-      </w:r>
-      <w:r>
-        <w:rPr>
-          <w:b/>
-          <w:bCs/>
-        </w:rPr>
-        <w:t>"</w:t>
-      </w:r>
-      <w:r>
-        <w:rPr>
-          <w:b/>
-          <w:bCs/>
-        </w:rPr>
-        <w:t>Pet</w:t>
-      </w:r>
-      <w:r>
-        <w:rPr>
-          <w:b/>
-          <w:bCs/>
-        </w:rPr>
-        <w:t xml:space="preserve"> Name"</w:t>
-      </w:r>
-    </w:p>
-    <w:p>
-      <w:pPr>
-        <w:pStyle w:val="ListParagraph"/>
         <w:numPr>
           <w:ilvl w:val="0"/>
           <w:numId w:val="14"/>
@@ -1708,33 +1471,39 @@
         <w:pStyle w:val="ListParagraph"/>
         <w:keepNext/>
         <w:numPr>
-          <w:ilvl w:val="1"/>
+          <w:ilvl w:val="0"/>
           <w:numId w:val="14"/>
         </w:numPr>
       </w:pPr>
       <w:r>
-        <w:t xml:space="preserve">Label </w:t>
-      </w:r>
-      <w:r>
-        <w:rPr>
-          <w:b/>
-          <w:bCs/>
-        </w:rPr>
-        <w:t>"</w:t>
-      </w:r>
-      <w:r>
-        <w:rPr>
-          <w:b/>
-          <w:bCs/>
-        </w:rPr>
-        <w:t>Date of Birth</w:t>
-      </w:r>
-      <w:r>
-        <w:rPr>
-          <w:b/>
-          <w:bCs/>
-        </w:rPr>
-        <w:t>"</w:t>
+        <w:rPr>
+          <w:b/>
+          <w:bCs/>
+        </w:rPr>
+        <w:t>Pet photo</w:t>
+      </w:r>
+      <w:r>
+        <w:rPr>
+          <w:b/>
+          <w:bCs/>
+        </w:rPr>
+        <w:t xml:space="preserve"> – </w:t>
+      </w:r>
+      <w:proofErr w:type="spellStart"/>
+      <w:r>
+        <w:rPr>
+          <w:b/>
+          <w:bCs/>
+        </w:rPr>
+        <w:t>URLfield</w:t>
+      </w:r>
+      <w:proofErr w:type="spellEnd"/>
+      <w:r>
+        <w:rPr>
+          <w:b/>
+          <w:bCs/>
+        </w:rPr>
+        <w:t>, required</w:t>
       </w:r>
     </w:p>
     <w:p>
@@ -1838,49 +1607,39 @@
     <w:p>
       <w:pPr>
         <w:pStyle w:val="ListParagraph"/>
-        <w:keepNext/>
         <w:numPr>
-          <w:ilvl w:val="1"/>
+          <w:ilvl w:val="0"/>
           <w:numId w:val="15"/>
         </w:numPr>
       </w:pPr>
       <w:r>
-        <w:t xml:space="preserve">Label </w:t>
-      </w:r>
-      <w:r>
-        <w:rPr>
-          <w:b/>
-          <w:bCs/>
-        </w:rPr>
-        <w:t>"</w:t>
-      </w:r>
-      <w:r>
-        <w:rPr>
-          <w:b/>
-          <w:bCs/>
-        </w:rPr>
-        <w:t>Pet</w:t>
-      </w:r>
-      <w:r>
-        <w:rPr>
-          <w:b/>
-          <w:bCs/>
-        </w:rPr>
+        <w:t xml:space="preserve">Tagged pets </w:t>
+      </w:r>
+      <w:r>
+        <w:t>–</w:t>
+      </w:r>
+      <w:r>
         <w:t xml:space="preserve"> </w:t>
       </w:r>
-      <w:r>
-        <w:rPr>
-          <w:b/>
-          <w:bCs/>
-        </w:rPr>
-        <w:t>Photo</w:t>
-      </w:r>
-      <w:r>
-        <w:rPr>
-          <w:b/>
-          <w:bCs/>
-        </w:rPr>
-        <w:t>"</w:t>
+      <w:proofErr w:type="spellStart"/>
+      <w:r>
+        <w:t>ManyToManyField</w:t>
+      </w:r>
+      <w:proofErr w:type="spellEnd"/>
+      <w:r>
+        <w:t xml:space="preserve">, </w:t>
+      </w:r>
+      <w:r>
+        <w:t xml:space="preserve">no limit </w:t>
+      </w:r>
+      <w:r>
+        <w:t>on</w:t>
+      </w:r>
+      <w:r>
+        <w:t xml:space="preserve"> the number of tagged pets</w:t>
+      </w:r>
+      <w:r>
+        <w:t>, required</w:t>
       </w:r>
     </w:p>
     <w:p>
@@ -1892,7 +1651,10 @@
         </w:numPr>
       </w:pPr>
       <w:r>
-        <w:t xml:space="preserve">Tagged pets </w:t>
+        <w:t>Description</w:t>
+      </w:r>
+      <w:r>
+        <w:t xml:space="preserve"> </w:t>
       </w:r>
       <w:r>
         <w:t>–</w:t>
@@ -1902,23 +1664,14 @@
       </w:r>
       <w:proofErr w:type="spellStart"/>
       <w:r>
-        <w:t>ManyToManyField</w:t>
+        <w:t>TextField</w:t>
       </w:r>
       <w:proofErr w:type="spellEnd"/>
       <w:r>
-        <w:t xml:space="preserve">, </w:t>
-      </w:r>
-      <w:r>
-        <w:t xml:space="preserve">no limit </w:t>
-      </w:r>
-      <w:r>
-        <w:t>on</w:t>
-      </w:r>
-      <w:r>
-        <w:t xml:space="preserve"> the number of tagged pets</w:t>
-      </w:r>
-      <w:r>
-        <w:t>, required</w:t>
+        <w:t xml:space="preserve">, max length 300, </w:t>
+      </w:r>
+      <w:r>
+        <w:t>min length 10</w:t>
       </w:r>
     </w:p>
     <w:p>
@@ -1931,41 +1684,22 @@
         </w:numPr>
       </w:pPr>
       <w:r>
-        <w:t xml:space="preserve">Label </w:t>
-      </w:r>
-      <w:r>
-        <w:rPr>
-          <w:b/>
-          <w:bCs/>
-        </w:rPr>
-        <w:t>"</w:t>
-      </w:r>
-      <w:r>
-        <w:rPr>
-          <w:b/>
-          <w:bCs/>
-        </w:rPr>
-        <w:t>Tag</w:t>
-      </w:r>
-      <w:r>
-        <w:rPr>
-          <w:b/>
-          <w:bCs/>
-        </w:rPr>
-        <w:t xml:space="preserve"> </w:t>
-      </w:r>
-      <w:r>
-        <w:rPr>
-          <w:b/>
-          <w:bCs/>
-        </w:rPr>
-        <w:t>Pets</w:t>
-      </w:r>
-      <w:r>
-        <w:rPr>
-          <w:b/>
-          <w:bCs/>
-        </w:rPr>
+        <w:t>P</w:t>
+      </w:r>
+      <w:r>
+        <w:t>laceholder</w:t>
+      </w:r>
+      <w:r>
+        <w:t xml:space="preserve"> "</w:t>
+      </w:r>
+      <w:r>
+        <w:rPr>
+          <w:b/>
+          <w:bCs/>
+        </w:rPr>
+        <w:t>Add description</w:t>
+      </w:r>
+      <w:r>
         <w:t>"</w:t>
       </w:r>
     </w:p>
@@ -1978,33 +1712,69 @@
         </w:numPr>
       </w:pPr>
       <w:r>
-        <w:t>Description</w:t>
+        <w:t xml:space="preserve">Date of publication </w:t>
+      </w:r>
+      <w:r>
+        <w:t>–</w:t>
       </w:r>
       <w:r>
         <w:t xml:space="preserve"> </w:t>
       </w:r>
-      <w:r>
-        <w:t>–</w:t>
-      </w:r>
-      <w:r>
-        <w:t xml:space="preserve"> </w:t>
-      </w:r>
       <w:proofErr w:type="spellStart"/>
       <w:r>
+        <w:t>DateTimeField</w:t>
+      </w:r>
+      <w:proofErr w:type="spellEnd"/>
+      <w:r>
+        <w:t xml:space="preserve">, </w:t>
+      </w:r>
+      <w:proofErr w:type="spellStart"/>
+      <w:r>
+        <w:t>auto_now_add</w:t>
+      </w:r>
+      <w:proofErr w:type="spellEnd"/>
+      <w:r>
+        <w:t>=True</w:t>
+      </w:r>
+      <w:r>
+        <w:t>, editable=False</w:t>
+      </w:r>
+    </w:p>
+    <w:p>
+      <w:pPr>
+        <w:pStyle w:val="Heading3"/>
+        <w:rPr>
+          <w:sz w:val="28"/>
+          <w:szCs w:val="28"/>
+        </w:rPr>
+      </w:pPr>
+      <w:r>
+        <w:rPr>
+          <w:sz w:val="28"/>
+          <w:szCs w:val="28"/>
+        </w:rPr>
+        <w:t>Comment</w:t>
+      </w:r>
+    </w:p>
+    <w:p>
+      <w:pPr>
+        <w:pStyle w:val="ListParagraph"/>
+        <w:numPr>
+          <w:ilvl w:val="0"/>
+          <w:numId w:val="15"/>
+        </w:numPr>
+      </w:pPr>
+      <w:r>
+        <w:t xml:space="preserve">Body - </w:t>
+      </w:r>
+      <w:proofErr w:type="spellStart"/>
+      <w:r>
         <w:t>TextField</w:t>
       </w:r>
       <w:proofErr w:type="spellEnd"/>
       <w:r>
-        <w:t>, max length 300, widget</w:t>
-      </w:r>
-      <w:r>
-        <w:t xml:space="preserve"> </w:t>
-      </w:r>
-      <w:proofErr w:type="spellStart"/>
-      <w:r>
-        <w:t>Textarea</w:t>
-      </w:r>
-      <w:proofErr w:type="spellEnd"/>
+        <w:t>, the max length 300, required</w:t>
+      </w:r>
     </w:p>
     <w:p>
       <w:pPr>
@@ -2016,51 +1786,21 @@
         </w:numPr>
       </w:pPr>
       <w:r>
-        <w:lastRenderedPageBreak/>
-        <w:t>P</w:t>
-      </w:r>
-      <w:r>
-        <w:t>laceholder</w:t>
-      </w:r>
-      <w:r>
-        <w:t xml:space="preserve"> "</w:t>
-      </w:r>
-      <w:r>
-        <w:rPr>
-          <w:b/>
-          <w:bCs/>
-        </w:rPr>
-        <w:t>Add description</w:t>
-      </w:r>
-      <w:r>
+        <w:t xml:space="preserve">Label </w:t>
+      </w:r>
+      <w:r>
+        <w:rPr>
+          <w:b/>
+          <w:bCs/>
+        </w:rPr>
         <w:t>"</w:t>
       </w:r>
-    </w:p>
-    <w:p>
-      <w:pPr>
-        <w:pStyle w:val="ListParagraph"/>
-        <w:keepNext/>
-        <w:numPr>
-          <w:ilvl w:val="1"/>
-          <w:numId w:val="15"/>
-        </w:numPr>
-      </w:pPr>
-      <w:r>
-        <w:t xml:space="preserve">Label </w:t>
-      </w:r>
-      <w:r>
-        <w:rPr>
-          <w:b/>
-          <w:bCs/>
-        </w:rPr>
-        <w:t>"</w:t>
-      </w:r>
-      <w:r>
-        <w:rPr>
-          <w:b/>
-          <w:bCs/>
-        </w:rPr>
-        <w:t>Description</w:t>
+      <w:r>
+        <w:rPr>
+          <w:b/>
+          <w:bCs/>
+        </w:rPr>
+        <w:t>Add Comment</w:t>
       </w:r>
       <w:r>
         <w:rPr>
@@ -2079,32 +1819,33 @@
         </w:numPr>
       </w:pPr>
       <w:r>
-        <w:t xml:space="preserve">Date and time of publication </w:t>
-      </w:r>
-      <w:r>
-        <w:t>–</w:t>
-      </w:r>
-      <w:r>
-        <w:t xml:space="preserve"> </w:t>
+        <w:t xml:space="preserve">photo = </w:t>
       </w:r>
       <w:proofErr w:type="spellStart"/>
-      <w:r>
-        <w:t>DateTimeField</w:t>
+      <w:proofErr w:type="gramStart"/>
+      <w:r>
+        <w:t>models.ForeignKey</w:t>
       </w:r>
       <w:proofErr w:type="spellEnd"/>
-      <w:r>
-        <w:t xml:space="preserve">, </w:t>
+      <w:proofErr w:type="gramEnd"/>
+      <w:r>
+        <w:t xml:space="preserve">(to=Photo, </w:t>
       </w:r>
       <w:proofErr w:type="spellStart"/>
       <w:r>
-        <w:t>auto_now_add</w:t>
+        <w:t>on_delete</w:t>
       </w:r>
       <w:proofErr w:type="spellEnd"/>
       <w:r>
-        <w:t>=True</w:t>
-      </w:r>
-      <w:r>
-        <w:t>, editable=False</w:t>
+        <w:t>=</w:t>
+      </w:r>
+      <w:proofErr w:type="spellStart"/>
+      <w:r>
+        <w:t>models.CASCADE</w:t>
+      </w:r>
+      <w:proofErr w:type="spellEnd"/>
+      <w:r>
+        <w:t>)</w:t>
       </w:r>
     </w:p>
     <w:p>
@@ -2116,49 +1857,33 @@
         </w:numPr>
       </w:pPr>
       <w:r>
-        <w:t xml:space="preserve">Likes </w:t>
-      </w:r>
-      <w:r>
-        <w:t>-</w:t>
-      </w:r>
-      <w:r>
-        <w:t xml:space="preserve"> </w:t>
+        <w:t xml:space="preserve">user = </w:t>
       </w:r>
       <w:proofErr w:type="spellStart"/>
-      <w:r>
-        <w:t>IntegerField</w:t>
+      <w:proofErr w:type="gramStart"/>
+      <w:r>
+        <w:t>models.ForeignKey</w:t>
       </w:r>
       <w:proofErr w:type="spellEnd"/>
-      <w:r>
-        <w:t xml:space="preserve">, </w:t>
-      </w:r>
-      <w:r>
-        <w:t xml:space="preserve">0 </w:t>
-      </w:r>
-      <w:r>
-        <w:t>by default</w:t>
-      </w:r>
-      <w:r>
-        <w:t xml:space="preserve">, </w:t>
-      </w:r>
-      <w:r>
-        <w:t>editable=False</w:t>
-      </w:r>
-    </w:p>
-    <w:p>
-      <w:pPr>
-        <w:pStyle w:val="Heading3"/>
-        <w:rPr>
-          <w:sz w:val="28"/>
-          <w:szCs w:val="28"/>
-        </w:rPr>
-      </w:pPr>
-      <w:r>
-        <w:rPr>
-          <w:sz w:val="28"/>
-          <w:szCs w:val="28"/>
-        </w:rPr>
-        <w:t>Comment</w:t>
+      <w:proofErr w:type="gramEnd"/>
+      <w:r>
+        <w:t xml:space="preserve">(to=Profile, </w:t>
+      </w:r>
+      <w:proofErr w:type="spellStart"/>
+      <w:r>
+        <w:t>on_delete</w:t>
+      </w:r>
+      <w:proofErr w:type="spellEnd"/>
+      <w:r>
+        <w:t>=</w:t>
+      </w:r>
+      <w:proofErr w:type="spellStart"/>
+      <w:r>
+        <w:t>models.CASCADE</w:t>
+      </w:r>
+      <w:proofErr w:type="spellEnd"/>
+      <w:r>
+        <w:t>)</w:t>
       </w:r>
     </w:p>
     <w:p>
@@ -2169,154 +1894,30 @@
           <w:numId w:val="15"/>
         </w:numPr>
       </w:pPr>
-      <w:r>
-        <w:t xml:space="preserve">Body - </w:t>
-      </w:r>
       <w:proofErr w:type="spellStart"/>
       <w:r>
-        <w:t>TextField</w:t>
+        <w:t>created_on</w:t>
       </w:r>
       <w:proofErr w:type="spellEnd"/>
       <w:r>
-        <w:t>, the max length 300, required</w:t>
-      </w:r>
-    </w:p>
-    <w:p>
-      <w:pPr>
-        <w:pStyle w:val="ListParagraph"/>
-        <w:keepNext/>
-        <w:numPr>
-          <w:ilvl w:val="1"/>
-          <w:numId w:val="15"/>
-        </w:numPr>
-      </w:pPr>
-      <w:r>
-        <w:t xml:space="preserve">Label </w:t>
-      </w:r>
-      <w:r>
-        <w:rPr>
-          <w:b/>
-          <w:bCs/>
-        </w:rPr>
-        <w:t>"</w:t>
-      </w:r>
-      <w:r>
-        <w:rPr>
-          <w:b/>
-          <w:bCs/>
-        </w:rPr>
-        <w:t>Add Comment</w:t>
-      </w:r>
-      <w:r>
-        <w:rPr>
-          <w:b/>
-          <w:bCs/>
-        </w:rPr>
-        <w:t>"</w:t>
-      </w:r>
-    </w:p>
-    <w:p>
-      <w:pPr>
-        <w:pStyle w:val="ListParagraph"/>
-        <w:numPr>
-          <w:ilvl w:val="0"/>
-          <w:numId w:val="15"/>
-        </w:numPr>
-      </w:pPr>
-      <w:r>
-        <w:t xml:space="preserve">photo = </w:t>
+        <w:t xml:space="preserve"> </w:t>
+      </w:r>
+      <w:r>
+        <w:t xml:space="preserve">– </w:t>
       </w:r>
       <w:proofErr w:type="spellStart"/>
-      <w:proofErr w:type="gramStart"/>
-      <w:r>
-        <w:t>models.ForeignKey</w:t>
+      <w:r>
+        <w:t>autoadded</w:t>
       </w:r>
       <w:proofErr w:type="spellEnd"/>
-      <w:proofErr w:type="gramEnd"/>
-      <w:r>
-        <w:t xml:space="preserve">(to=Photo, </w:t>
-      </w:r>
-      <w:proofErr w:type="spellStart"/>
-      <w:r>
-        <w:t>on_delete</w:t>
-      </w:r>
-      <w:proofErr w:type="spellEnd"/>
-      <w:r>
-        <w:t>=</w:t>
-      </w:r>
-      <w:proofErr w:type="spellStart"/>
-      <w:r>
-        <w:t>models.CASCADE</w:t>
-      </w:r>
-      <w:proofErr w:type="spellEnd"/>
-      <w:r>
-        <w:t>)</w:t>
-      </w:r>
-    </w:p>
-    <w:p>
-      <w:pPr>
-        <w:pStyle w:val="ListParagraph"/>
-        <w:numPr>
-          <w:ilvl w:val="0"/>
-          <w:numId w:val="15"/>
-        </w:numPr>
-      </w:pPr>
-      <w:r>
-        <w:t xml:space="preserve">user = </w:t>
-      </w:r>
-      <w:proofErr w:type="spellStart"/>
-      <w:proofErr w:type="gramStart"/>
-      <w:r>
-        <w:t>models.ForeignKey</w:t>
-      </w:r>
-      <w:proofErr w:type="spellEnd"/>
-      <w:proofErr w:type="gramEnd"/>
-      <w:r>
-        <w:t xml:space="preserve">(to=Profile, </w:t>
-      </w:r>
-      <w:proofErr w:type="spellStart"/>
-      <w:r>
-        <w:t>on_delete</w:t>
-      </w:r>
-      <w:proofErr w:type="spellEnd"/>
-      <w:r>
-        <w:t>=</w:t>
-      </w:r>
-      <w:proofErr w:type="spellStart"/>
-      <w:r>
-        <w:t>models.CASCADE</w:t>
-      </w:r>
-      <w:proofErr w:type="spellEnd"/>
-      <w:r>
-        <w:t>)</w:t>
-      </w:r>
-    </w:p>
-    <w:p>
-      <w:pPr>
-        <w:pStyle w:val="ListParagraph"/>
-        <w:numPr>
-          <w:ilvl w:val="0"/>
-          <w:numId w:val="15"/>
-        </w:numPr>
-      </w:pPr>
-      <w:proofErr w:type="spellStart"/>
-      <w:r>
-        <w:t>created_or_edited_on</w:t>
-      </w:r>
-      <w:proofErr w:type="spellEnd"/>
       <w:r>
         <w:t xml:space="preserve"> </w:t>
       </w:r>
       <w:r>
-        <w:t xml:space="preserve">– </w:t>
-      </w:r>
-      <w:proofErr w:type="spellStart"/>
-      <w:r>
-        <w:t>autoadded</w:t>
-      </w:r>
-      <w:proofErr w:type="spellEnd"/>
-      <w:r>
-        <w:t xml:space="preserve"> each time the comment is edited/created</w:t>
+        <w:t xml:space="preserve">when </w:t>
+      </w:r>
+      <w:r>
+        <w:t>comment is created</w:t>
       </w:r>
     </w:p>
     <w:p>
@@ -2324,6 +1925,7 @@
         <w:pStyle w:val="Heading2"/>
       </w:pPr>
       <w:r>
+        <w:lastRenderedPageBreak/>
         <w:t>Structure</w:t>
       </w:r>
     </w:p>
@@ -2906,7 +2508,6 @@
       <w:bookmarkStart w:id="6" w:name="_Profile_Page"/>
       <w:bookmarkEnd w:id="6"/>
       <w:r>
-        <w:lastRenderedPageBreak/>
         <w:t>Profile Page</w:t>
       </w:r>
     </w:p>
@@ -3237,6 +2838,7 @@
       <w:bookmarkStart w:id="8" w:name="_Profile_Delete_Page"/>
       <w:bookmarkEnd w:id="8"/>
       <w:r>
+        <w:lastRenderedPageBreak/>
         <w:t>Profile Delete Page</w:t>
       </w:r>
     </w:p>
@@ -3869,7 +3471,6 @@
       <w:bookmarkStart w:id="16" w:name="_Pet_Delete_Page"/>
       <w:bookmarkEnd w:id="16"/>
       <w:r>
-        <w:lastRenderedPageBreak/>
         <w:t>Pet Delete Page</w:t>
       </w:r>
     </w:p>

</xml_diff>